<commit_message>
fix(telefonia): formato con cambios
</commit_message>
<xml_diff>
--- a/public/archivos/Formato_TELEFONIA.docx
+++ b/public/archivos/Formato_TELEFONIA.docx
@@ -19,7 +19,8 @@
       <w:tblGrid>
         <w:gridCol w:w="2422"/>
         <w:gridCol w:w="2422"/>
-        <w:gridCol w:w="2422"/>
+        <w:gridCol w:w="1211"/>
+        <w:gridCol w:w="1211"/>
         <w:gridCol w:w="2422"/>
       </w:tblGrid>
       <w:tr>
@@ -80,6 +81,7 @@
         <w:tc>
           <w:tcPr>
             <w:tcW w:w="1250" w:type="pct"/>
+            <w:gridSpan w:val="2"/>
             <w:vAlign w:val="center"/>
           </w:tcPr>
           <w:p>
@@ -194,6 +196,7 @@
         <w:tc>
           <w:tcPr>
             <w:tcW w:w="1250" w:type="pct"/>
+            <w:gridSpan w:val="2"/>
             <w:vAlign w:val="center"/>
           </w:tcPr>
           <w:p>
@@ -286,17 +289,30 @@
               </w:rPr>
               <w:t>Tipo de usuario:</w:t>
             </w:r>
+            <w:r>
+              <w:rPr>
+                <w:rFonts w:ascii="Noto Sans" w:hAnsi="Noto Sans" w:cs="Noto Sans"/>
+                <w:iCs/>
+                <w:color w:val="000000"/>
+                <w:sz w:val="22"/>
+                <w:szCs w:val="22"/>
+                <w:lang w:eastAsia="es-MX"/>
+              </w:rPr>
+              <w:t xml:space="preserve">  </w:t>
+            </w:r>
           </w:p>
         </w:tc>
         <w:tc>
           <w:tcPr>
-            <w:tcW w:w="1250" w:type="pct"/>
+            <w:tcW w:w="1875" w:type="pct"/>
+            <w:gridSpan w:val="2"/>
             <w:vAlign w:val="center"/>
           </w:tcPr>
           <w:p>
             <w:pPr>
               <w:widowControl w:val="0"/>
               <w:spacing w:after="240"/>
+              <w:jc w:val="center"/>
               <w:rPr>
                 <w:rFonts w:ascii="Noto Sans" w:hAnsi="Noto Sans" w:cs="Noto Sans"/>
                 <w:bCs/>
@@ -305,36 +321,29 @@
                 <w:lang w:val="es-MX"/>
               </w:rPr>
             </w:pPr>
+            <w:r>
+              <w:rPr>
+                <w:rFonts w:ascii="Noto Sans" w:hAnsi="Noto Sans" w:cs="Noto Sans"/>
+                <w:bCs/>
+                <w:sz w:val="22"/>
+                <w:szCs w:val="22"/>
+                <w:lang w:val="es-MX"/>
+              </w:rPr>
+              <w:t>CONAGUA( )</w:t>
+            </w:r>
           </w:p>
         </w:tc>
         <w:tc>
           <w:tcPr>
-            <w:tcW w:w="1250" w:type="pct"/>
+            <w:tcW w:w="1875" w:type="pct"/>
+            <w:gridSpan w:val="2"/>
             <w:vAlign w:val="center"/>
           </w:tcPr>
           <w:p>
             <w:pPr>
               <w:widowControl w:val="0"/>
               <w:spacing w:after="240"/>
-              <w:rPr>
-                <w:rFonts w:ascii="Noto Sans" w:hAnsi="Noto Sans" w:cs="Noto Sans"/>
-                <w:bCs/>
-                <w:sz w:val="22"/>
-                <w:szCs w:val="22"/>
-                <w:lang w:val="es-ES"/>
-              </w:rPr>
-            </w:pPr>
-          </w:p>
-        </w:tc>
-        <w:tc>
-          <w:tcPr>
-            <w:tcW w:w="1250" w:type="pct"/>
-            <w:vAlign w:val="center"/>
-          </w:tcPr>
-          <w:p>
-            <w:pPr>
-              <w:widowControl w:val="0"/>
-              <w:spacing w:after="240"/>
+              <w:jc w:val="center"/>
               <w:rPr>
                 <w:rFonts w:ascii="Noto Sans" w:hAnsi="Noto Sans" w:cs="Noto Sans"/>
                 <w:bCs/>
@@ -343,6 +352,16 @@
                 <w:lang w:val="es-MX"/>
               </w:rPr>
             </w:pPr>
+            <w:r>
+              <w:rPr>
+                <w:rFonts w:ascii="Noto Sans" w:hAnsi="Noto Sans" w:cs="Noto Sans"/>
+                <w:bCs/>
+                <w:sz w:val="22"/>
+                <w:szCs w:val="22"/>
+                <w:lang w:val="es-MX"/>
+              </w:rPr>
+              <w:t>Externo( )</w:t>
+            </w:r>
           </w:p>
         </w:tc>
       </w:tr>
@@ -404,6 +423,7 @@
         <w:tc>
           <w:tcPr>
             <w:tcW w:w="1250" w:type="pct"/>
+            <w:gridSpan w:val="2"/>
             <w:vAlign w:val="center"/>
           </w:tcPr>
           <w:p>
@@ -1430,7 +1450,27 @@
                 <w:szCs w:val="22"/>
                 <w:lang w:val="es-MX"/>
               </w:rPr>
-              <w:t xml:space="preserve">Características del Equipo donde se configura la cuenta de Red </w:t>
+              <w:t xml:space="preserve">Características del </w:t>
+            </w:r>
+            <w:r>
+              <w:rPr>
+                <w:rFonts w:ascii="Noto Sans" w:hAnsi="Noto Sans" w:cs="Noto Sans"/>
+                <w:b/>
+                <w:sz w:val="22"/>
+                <w:szCs w:val="22"/>
+                <w:lang w:val="es-MX"/>
+              </w:rPr>
+              <w:t>Servicio Solicitado</w:t>
+            </w:r>
+            <w:r>
+              <w:rPr>
+                <w:rFonts w:ascii="Noto Sans" w:hAnsi="Noto Sans" w:cs="Noto Sans"/>
+                <w:b/>
+                <w:sz w:val="22"/>
+                <w:szCs w:val="22"/>
+                <w:lang w:val="es-MX"/>
+              </w:rPr>
+              <w:t xml:space="preserve"> </w:t>
             </w:r>
           </w:p>
         </w:tc>
@@ -1766,9 +1806,8 @@
     </w:p>
     <w:tbl>
       <w:tblPr>
-        <w:tblW w:w="9690" w:type="dxa"/>
+        <w:tblW w:w="5000" w:type="pct"/>
         <w:jc w:val="center"/>
-        <w:tblLayout w:type="fixed"/>
         <w:tblCellMar>
           <w:left w:w="70" w:type="dxa"/>
           <w:right w:w="70" w:type="dxa"/>
@@ -1776,11 +1815,9 @@
         <w:tblLook w:val="04A0" w:firstRow="1" w:lastRow="0" w:firstColumn="1" w:lastColumn="0" w:noHBand="0" w:noVBand="1"/>
       </w:tblPr>
       <w:tblGrid>
-        <w:gridCol w:w="1938"/>
-        <w:gridCol w:w="1938"/>
-        <w:gridCol w:w="1938"/>
-        <w:gridCol w:w="1938"/>
-        <w:gridCol w:w="1938"/>
+        <w:gridCol w:w="3174"/>
+        <w:gridCol w:w="3724"/>
+        <w:gridCol w:w="2780"/>
       </w:tblGrid>
       <w:tr>
         <w:trPr>
@@ -1789,8 +1826,8 @@
         </w:trPr>
         <w:tc>
           <w:tcPr>
-            <w:tcW w:w="9690" w:type="dxa"/>
-            <w:gridSpan w:val="5"/>
+            <w:tcW w:w="5000" w:type="pct"/>
+            <w:gridSpan w:val="3"/>
             <w:tcBorders>
               <w:top w:val="single" w:sz="4" w:space="0" w:color="000000"/>
               <w:left w:val="single" w:sz="4" w:space="0" w:color="000000"/>
@@ -1832,49 +1869,7 @@
         </w:trPr>
         <w:tc>
           <w:tcPr>
-            <w:tcW w:w="1938" w:type="dxa"/>
-            <w:tcBorders>
-              <w:top w:val="single" w:sz="4" w:space="0" w:color="000000"/>
-              <w:left w:val="single" w:sz="4" w:space="0" w:color="000000"/>
-              <w:bottom w:val="single" w:sz="4" w:space="0" w:color="000000"/>
-              <w:right w:val="single" w:sz="4" w:space="0" w:color="000000"/>
-            </w:tcBorders>
-            <w:vAlign w:val="center"/>
-            <w:hideMark/>
-          </w:tcPr>
-          <w:p>
-            <w:pPr>
-              <w:widowControl w:val="0"/>
-              <w:jc w:val="center"/>
-              <w:rPr>
-                <w:rFonts w:ascii="Noto Sans" w:hAnsi="Noto Sans" w:cs="Noto Sans"/>
-                <w:b/>
-                <w:bCs/>
-                <w:iCs/>
-                <w:color w:val="000000"/>
-                <w:sz w:val="22"/>
-                <w:szCs w:val="22"/>
-                <w:lang w:eastAsia="es-MX"/>
-              </w:rPr>
-            </w:pPr>
-            <w:r>
-              <w:rPr>
-                <w:rFonts w:ascii="Noto Sans" w:hAnsi="Noto Sans" w:cs="Noto Sans"/>
-                <w:b/>
-                <w:bCs/>
-                <w:iCs/>
-                <w:color w:val="000000"/>
-                <w:sz w:val="22"/>
-                <w:szCs w:val="22"/>
-                <w:lang w:eastAsia="es-MX"/>
-              </w:rPr>
-              <w:t>Tipo Equipo</w:t>
-            </w:r>
-          </w:p>
-        </w:tc>
-        <w:tc>
-          <w:tcPr>
-            <w:tcW w:w="1938" w:type="dxa"/>
+            <w:tcW w:w="1640" w:type="pct"/>
             <w:tcBorders>
               <w:top w:val="single" w:sz="4" w:space="0" w:color="000000"/>
               <w:left w:val="single" w:sz="4" w:space="0" w:color="000000"/>
@@ -1913,7 +1908,7 @@
         </w:tc>
         <w:tc>
           <w:tcPr>
-            <w:tcW w:w="1938" w:type="dxa"/>
+            <w:tcW w:w="1924" w:type="pct"/>
             <w:tcBorders>
               <w:top w:val="single" w:sz="4" w:space="0" w:color="000000"/>
               <w:left w:val="single" w:sz="4" w:space="0" w:color="000000"/>
@@ -1950,7 +1945,7 @@
         </w:tc>
         <w:tc>
           <w:tcPr>
-            <w:tcW w:w="1938" w:type="dxa"/>
+            <w:tcW w:w="1435" w:type="pct"/>
             <w:tcBorders>
               <w:top w:val="single" w:sz="4" w:space="0" w:color="000000"/>
               <w:left w:val="single" w:sz="4" w:space="0" w:color="000000"/>
@@ -1982,43 +1977,6 @@
                 <w:lang w:eastAsia="es-MX"/>
               </w:rPr>
               <w:t>Serie</w:t>
-            </w:r>
-          </w:p>
-        </w:tc>
-        <w:tc>
-          <w:tcPr>
-            <w:tcW w:w="1938" w:type="dxa"/>
-            <w:tcBorders>
-              <w:top w:val="single" w:sz="4" w:space="0" w:color="000000"/>
-              <w:left w:val="single" w:sz="4" w:space="0" w:color="000000"/>
-              <w:bottom w:val="single" w:sz="4" w:space="0" w:color="000000"/>
-              <w:right w:val="single" w:sz="4" w:space="0" w:color="000000"/>
-            </w:tcBorders>
-            <w:vAlign w:val="center"/>
-          </w:tcPr>
-          <w:p>
-            <w:pPr>
-              <w:widowControl w:val="0"/>
-              <w:jc w:val="center"/>
-              <w:rPr>
-                <w:rFonts w:ascii="Noto Sans" w:hAnsi="Noto Sans" w:cs="Noto Sans"/>
-                <w:b/>
-                <w:color w:val="000000"/>
-                <w:sz w:val="22"/>
-                <w:szCs w:val="22"/>
-                <w:lang w:eastAsia="es-MX"/>
-              </w:rPr>
-            </w:pPr>
-            <w:r>
-              <w:rPr>
-                <w:rFonts w:ascii="Noto Sans" w:hAnsi="Noto Sans" w:cs="Noto Sans"/>
-                <w:b/>
-                <w:color w:val="000000"/>
-                <w:sz w:val="22"/>
-                <w:szCs w:val="22"/>
-                <w:lang w:eastAsia="es-MX"/>
-              </w:rPr>
-              <w:t>Versión de sistema operativo</w:t>
             </w:r>
           </w:p>
         </w:tc>
@@ -2030,7 +1988,7 @@
         </w:trPr>
         <w:tc>
           <w:tcPr>
-            <w:tcW w:w="1938" w:type="dxa"/>
+            <w:tcW w:w="1640" w:type="pct"/>
             <w:tcBorders>
               <w:top w:val="single" w:sz="4" w:space="0" w:color="000000"/>
               <w:left w:val="single" w:sz="4" w:space="0" w:color="000000"/>
@@ -2057,7 +2015,7 @@
         </w:tc>
         <w:tc>
           <w:tcPr>
-            <w:tcW w:w="1938" w:type="dxa"/>
+            <w:tcW w:w="1924" w:type="pct"/>
             <w:tcBorders>
               <w:top w:val="single" w:sz="4" w:space="0" w:color="000000"/>
               <w:left w:val="single" w:sz="4" w:space="0" w:color="000000"/>
@@ -2084,61 +2042,7 @@
         </w:tc>
         <w:tc>
           <w:tcPr>
-            <w:tcW w:w="1938" w:type="dxa"/>
-            <w:tcBorders>
-              <w:top w:val="single" w:sz="4" w:space="0" w:color="000000"/>
-              <w:left w:val="single" w:sz="4" w:space="0" w:color="000000"/>
-              <w:bottom w:val="single" w:sz="4" w:space="0" w:color="auto"/>
-              <w:right w:val="single" w:sz="4" w:space="0" w:color="000000"/>
-            </w:tcBorders>
-            <w:vAlign w:val="center"/>
-          </w:tcPr>
-          <w:p>
-            <w:pPr>
-              <w:widowControl w:val="0"/>
-              <w:jc w:val="right"/>
-              <w:rPr>
-                <w:rFonts w:ascii="Noto Sans" w:hAnsi="Noto Sans" w:cs="Noto Sans"/>
-                <w:bCs/>
-                <w:iCs/>
-                <w:color w:val="000000"/>
-                <w:sz w:val="22"/>
-                <w:szCs w:val="22"/>
-                <w:lang w:eastAsia="es-MX"/>
-              </w:rPr>
-            </w:pPr>
-          </w:p>
-        </w:tc>
-        <w:tc>
-          <w:tcPr>
-            <w:tcW w:w="1938" w:type="dxa"/>
-            <w:tcBorders>
-              <w:top w:val="single" w:sz="4" w:space="0" w:color="000000"/>
-              <w:left w:val="single" w:sz="4" w:space="0" w:color="000000"/>
-              <w:bottom w:val="single" w:sz="4" w:space="0" w:color="auto"/>
-              <w:right w:val="single" w:sz="4" w:space="0" w:color="000000"/>
-            </w:tcBorders>
-            <w:vAlign w:val="center"/>
-          </w:tcPr>
-          <w:p>
-            <w:pPr>
-              <w:widowControl w:val="0"/>
-              <w:jc w:val="right"/>
-              <w:rPr>
-                <w:rFonts w:ascii="Noto Sans" w:hAnsi="Noto Sans" w:cs="Noto Sans"/>
-                <w:bCs/>
-                <w:iCs/>
-                <w:color w:val="000000"/>
-                <w:sz w:val="22"/>
-                <w:szCs w:val="22"/>
-                <w:lang w:eastAsia="es-MX"/>
-              </w:rPr>
-            </w:pPr>
-          </w:p>
-        </w:tc>
-        <w:tc>
-          <w:tcPr>
-            <w:tcW w:w="1938" w:type="dxa"/>
+            <w:tcW w:w="1435" w:type="pct"/>
             <w:tcBorders>
               <w:top w:val="single" w:sz="4" w:space="0" w:color="000000"/>
               <w:left w:val="single" w:sz="4" w:space="0" w:color="000000"/>
@@ -2309,7 +2213,6 @@
           <w:sz w:val="28"/>
           <w:szCs w:val="22"/>
         </w:rPr>
-        <w:lastRenderedPageBreak/>
         <w:t>Pol</w:t>
       </w:r>
       <w:r>
@@ -2520,7 +2423,23 @@
           <w:sz w:val="22"/>
           <w:szCs w:val="22"/>
         </w:rPr>
-        <w:t>Al firmar el Gerente o Director Local que a</w:t>
+        <w:t>Al firmar el Gerente</w:t>
+      </w:r>
+      <w:r>
+        <w:rPr>
+          <w:rFonts w:ascii="Noto Sans" w:hAnsi="Noto Sans" w:cs="Noto Sans"/>
+          <w:sz w:val="22"/>
+          <w:szCs w:val="22"/>
+        </w:rPr>
+        <w:t>, Subgerente</w:t>
+      </w:r>
+      <w:r>
+        <w:rPr>
+          <w:rFonts w:ascii="Noto Sans" w:hAnsi="Noto Sans" w:cs="Noto Sans"/>
+          <w:sz w:val="22"/>
+          <w:szCs w:val="22"/>
+        </w:rPr>
+        <w:t xml:space="preserve"> o Director Local que a</w:t>
       </w:r>
       <w:r>
         <w:rPr>
@@ -2549,6 +2468,637 @@
         </w:rPr>
       </w:pPr>
     </w:p>
+    <w:tbl>
+      <w:tblPr>
+        <w:tblpPr w:leftFromText="141" w:rightFromText="141" w:vertAnchor="text" w:horzAnchor="margin" w:tblpY="892"/>
+        <w:tblW w:w="4989" w:type="pct"/>
+        <w:tblLook w:val="04A0" w:firstRow="1" w:lastRow="0" w:firstColumn="1" w:lastColumn="0" w:noHBand="0" w:noVBand="1"/>
+      </w:tblPr>
+      <w:tblGrid>
+        <w:gridCol w:w="2264"/>
+        <w:gridCol w:w="1873"/>
+        <w:gridCol w:w="990"/>
+        <w:gridCol w:w="398"/>
+        <w:gridCol w:w="1406"/>
+        <w:gridCol w:w="2736"/>
+      </w:tblGrid>
+      <w:tr>
+        <w:trPr>
+          <w:trHeight w:val="1113"/>
+        </w:trPr>
+        <w:tc>
+          <w:tcPr>
+            <w:tcW w:w="2140" w:type="pct"/>
+            <w:gridSpan w:val="2"/>
+            <w:shd w:val="clear" w:color="auto" w:fill="auto"/>
+          </w:tcPr>
+          <w:p>
+            <w:pPr>
+              <w:widowControl w:val="0"/>
+              <w:jc w:val="center"/>
+              <w:rPr>
+                <w:rFonts w:ascii="Noto Sans" w:hAnsi="Noto Sans" w:cs="Noto Sans"/>
+                <w:bCs/>
+                <w:sz w:val="22"/>
+                <w:szCs w:val="22"/>
+              </w:rPr>
+            </w:pPr>
+            <w:r>
+              <w:rPr>
+                <w:rFonts w:ascii="Noto Sans" w:hAnsi="Noto Sans" w:cs="Noto Sans"/>
+                <w:bCs/>
+                <w:sz w:val="22"/>
+                <w:szCs w:val="22"/>
+              </w:rPr>
+              <w:t>Firma</w:t>
+            </w:r>
+          </w:p>
+          <w:p>
+            <w:pPr>
+              <w:widowControl w:val="0"/>
+              <w:jc w:val="center"/>
+              <w:rPr>
+                <w:rFonts w:ascii="Noto Sans" w:hAnsi="Noto Sans" w:cs="Noto Sans"/>
+                <w:bCs/>
+                <w:sz w:val="22"/>
+                <w:szCs w:val="22"/>
+              </w:rPr>
+            </w:pPr>
+          </w:p>
+          <w:p>
+            <w:pPr>
+              <w:widowControl w:val="0"/>
+              <w:jc w:val="center"/>
+              <w:rPr>
+                <w:rFonts w:ascii="Noto Sans" w:hAnsi="Noto Sans" w:cs="Noto Sans"/>
+                <w:bCs/>
+                <w:sz w:val="22"/>
+                <w:szCs w:val="22"/>
+              </w:rPr>
+            </w:pPr>
+          </w:p>
+          <w:p>
+            <w:pPr>
+              <w:widowControl w:val="0"/>
+              <w:jc w:val="center"/>
+              <w:rPr>
+                <w:rFonts w:ascii="Noto Sans" w:hAnsi="Noto Sans" w:cs="Noto Sans"/>
+                <w:bCs/>
+                <w:sz w:val="22"/>
+                <w:szCs w:val="22"/>
+              </w:rPr>
+            </w:pPr>
+          </w:p>
+          <w:p>
+            <w:pPr>
+              <w:widowControl w:val="0"/>
+              <w:jc w:val="center"/>
+              <w:rPr>
+                <w:rFonts w:ascii="Noto Sans" w:hAnsi="Noto Sans" w:cs="Noto Sans"/>
+                <w:bCs/>
+                <w:sz w:val="22"/>
+                <w:szCs w:val="22"/>
+              </w:rPr>
+            </w:pPr>
+          </w:p>
+          <w:p>
+            <w:pPr>
+              <w:widowControl w:val="0"/>
+              <w:jc w:val="center"/>
+              <w:rPr>
+                <w:rFonts w:ascii="Noto Sans" w:hAnsi="Noto Sans" w:cs="Noto Sans"/>
+                <w:bCs/>
+                <w:sz w:val="22"/>
+                <w:szCs w:val="22"/>
+              </w:rPr>
+            </w:pPr>
+          </w:p>
+          <w:p>
+            <w:pPr>
+              <w:widowControl w:val="0"/>
+              <w:jc w:val="center"/>
+              <w:rPr>
+                <w:rFonts w:ascii="Noto Sans" w:hAnsi="Noto Sans" w:cs="Noto Sans"/>
+                <w:bCs/>
+                <w:sz w:val="22"/>
+                <w:szCs w:val="22"/>
+              </w:rPr>
+            </w:pPr>
+          </w:p>
+          <w:p>
+            <w:pPr>
+              <w:widowControl w:val="0"/>
+              <w:jc w:val="center"/>
+              <w:rPr>
+                <w:rFonts w:ascii="Noto Sans" w:hAnsi="Noto Sans" w:cs="Noto Sans"/>
+                <w:bCs/>
+                <w:sz w:val="22"/>
+                <w:szCs w:val="22"/>
+              </w:rPr>
+            </w:pPr>
+          </w:p>
+        </w:tc>
+        <w:tc>
+          <w:tcPr>
+            <w:tcW w:w="512" w:type="pct"/>
+            <w:shd w:val="clear" w:color="auto" w:fill="auto"/>
+          </w:tcPr>
+          <w:p>
+            <w:pPr>
+              <w:widowControl w:val="0"/>
+              <w:jc w:val="center"/>
+              <w:rPr>
+                <w:rFonts w:ascii="Noto Sans" w:hAnsi="Noto Sans" w:cs="Noto Sans"/>
+                <w:b/>
+                <w:bCs/>
+                <w:sz w:val="22"/>
+                <w:szCs w:val="22"/>
+              </w:rPr>
+            </w:pPr>
+          </w:p>
+        </w:tc>
+        <w:tc>
+          <w:tcPr>
+            <w:tcW w:w="206" w:type="pct"/>
+            <w:shd w:val="clear" w:color="auto" w:fill="auto"/>
+          </w:tcPr>
+          <w:p>
+            <w:pPr>
+              <w:widowControl w:val="0"/>
+              <w:jc w:val="center"/>
+              <w:rPr>
+                <w:rFonts w:ascii="Noto Sans" w:hAnsi="Noto Sans" w:cs="Noto Sans"/>
+                <w:b/>
+                <w:bCs/>
+                <w:sz w:val="22"/>
+                <w:szCs w:val="22"/>
+              </w:rPr>
+            </w:pPr>
+          </w:p>
+        </w:tc>
+        <w:tc>
+          <w:tcPr>
+            <w:tcW w:w="2142" w:type="pct"/>
+            <w:gridSpan w:val="2"/>
+            <w:shd w:val="clear" w:color="auto" w:fill="auto"/>
+          </w:tcPr>
+          <w:p>
+            <w:pPr>
+              <w:widowControl w:val="0"/>
+              <w:jc w:val="center"/>
+              <w:rPr>
+                <w:rFonts w:ascii="Noto Sans" w:hAnsi="Noto Sans" w:cs="Noto Sans"/>
+                <w:bCs/>
+                <w:sz w:val="22"/>
+                <w:szCs w:val="22"/>
+              </w:rPr>
+            </w:pPr>
+            <w:bookmarkStart w:id="0" w:name="_GoBack"/>
+            <w:bookmarkEnd w:id="0"/>
+            <w:r>
+              <w:rPr>
+                <w:rFonts w:ascii="Noto Sans" w:hAnsi="Noto Sans" w:cs="Noto Sans"/>
+                <w:bCs/>
+                <w:sz w:val="22"/>
+                <w:szCs w:val="22"/>
+              </w:rPr>
+              <w:t>Firma</w:t>
+            </w:r>
+          </w:p>
+        </w:tc>
+      </w:tr>
+      <w:tr>
+        <w:trPr>
+          <w:trHeight w:val="1122"/>
+        </w:trPr>
+        <w:tc>
+          <w:tcPr>
+            <w:tcW w:w="2140" w:type="pct"/>
+            <w:gridSpan w:val="2"/>
+            <w:tcBorders>
+              <w:top w:val="single" w:sz="4" w:space="0" w:color="auto"/>
+            </w:tcBorders>
+            <w:shd w:val="clear" w:color="auto" w:fill="auto"/>
+          </w:tcPr>
+          <w:p>
+            <w:pPr>
+              <w:widowControl w:val="0"/>
+              <w:jc w:val="center"/>
+              <w:rPr>
+                <w:rFonts w:ascii="Noto Sans" w:hAnsi="Noto Sans" w:cs="Noto Sans"/>
+                <w:bCs/>
+                <w:sz w:val="22"/>
+                <w:szCs w:val="22"/>
+              </w:rPr>
+            </w:pPr>
+            <w:r>
+              <w:rPr>
+                <w:rFonts w:ascii="Noto Sans" w:hAnsi="Noto Sans" w:cs="Noto Sans"/>
+                <w:bCs/>
+                <w:sz w:val="22"/>
+                <w:szCs w:val="22"/>
+              </w:rPr>
+              <w:t>Nombre Usuario(a)</w:t>
+            </w:r>
+            <w:r>
+              <w:rPr>
+                <w:rFonts w:ascii="Noto Sans" w:hAnsi="Noto Sans" w:cs="Noto Sans"/>
+                <w:bCs/>
+                <w:sz w:val="22"/>
+                <w:szCs w:val="22"/>
+              </w:rPr>
+              <w:t xml:space="preserve"> </w:t>
+            </w:r>
+          </w:p>
+          <w:p>
+            <w:pPr>
+              <w:widowControl w:val="0"/>
+              <w:jc w:val="center"/>
+              <w:rPr>
+                <w:rFonts w:ascii="Noto Sans" w:hAnsi="Noto Sans" w:cs="Noto Sans"/>
+                <w:b/>
+                <w:bCs/>
+                <w:sz w:val="22"/>
+                <w:szCs w:val="22"/>
+              </w:rPr>
+            </w:pPr>
+            <w:r>
+              <w:rPr>
+                <w:rFonts w:ascii="Noto Sans" w:hAnsi="Noto Sans" w:cs="Noto Sans"/>
+                <w:bCs/>
+                <w:sz w:val="22"/>
+                <w:szCs w:val="22"/>
+              </w:rPr>
+              <w:t>Puesto del usuario</w:t>
+            </w:r>
+          </w:p>
+        </w:tc>
+        <w:tc>
+          <w:tcPr>
+            <w:tcW w:w="512" w:type="pct"/>
+            <w:shd w:val="clear" w:color="auto" w:fill="auto"/>
+          </w:tcPr>
+          <w:p>
+            <w:pPr>
+              <w:widowControl w:val="0"/>
+              <w:jc w:val="center"/>
+              <w:rPr>
+                <w:rFonts w:ascii="Noto Sans" w:hAnsi="Noto Sans" w:cs="Noto Sans"/>
+                <w:b/>
+                <w:bCs/>
+                <w:sz w:val="22"/>
+                <w:szCs w:val="22"/>
+              </w:rPr>
+            </w:pPr>
+          </w:p>
+        </w:tc>
+        <w:tc>
+          <w:tcPr>
+            <w:tcW w:w="206" w:type="pct"/>
+            <w:shd w:val="clear" w:color="auto" w:fill="auto"/>
+          </w:tcPr>
+          <w:p>
+            <w:pPr>
+              <w:widowControl w:val="0"/>
+              <w:jc w:val="center"/>
+              <w:rPr>
+                <w:rFonts w:ascii="Noto Sans" w:hAnsi="Noto Sans" w:cs="Noto Sans"/>
+                <w:b/>
+                <w:bCs/>
+                <w:sz w:val="22"/>
+                <w:szCs w:val="22"/>
+              </w:rPr>
+            </w:pPr>
+          </w:p>
+        </w:tc>
+        <w:tc>
+          <w:tcPr>
+            <w:tcW w:w="2142" w:type="pct"/>
+            <w:gridSpan w:val="2"/>
+            <w:tcBorders>
+              <w:top w:val="single" w:sz="4" w:space="0" w:color="auto"/>
+            </w:tcBorders>
+            <w:shd w:val="clear" w:color="auto" w:fill="auto"/>
+          </w:tcPr>
+          <w:p>
+            <w:pPr>
+              <w:widowControl w:val="0"/>
+              <w:jc w:val="center"/>
+              <w:rPr>
+                <w:rFonts w:ascii="Noto Sans" w:hAnsi="Noto Sans" w:cs="Noto Sans"/>
+                <w:bCs/>
+                <w:sz w:val="22"/>
+                <w:szCs w:val="22"/>
+              </w:rPr>
+            </w:pPr>
+            <w:r>
+              <w:rPr>
+                <w:rFonts w:ascii="Noto Sans" w:hAnsi="Noto Sans" w:cs="Noto Sans"/>
+                <w:bCs/>
+                <w:sz w:val="22"/>
+                <w:szCs w:val="22"/>
+              </w:rPr>
+              <w:t>Nombre del Gerente</w:t>
+            </w:r>
+            <w:r>
+              <w:rPr>
+                <w:rFonts w:ascii="Noto Sans" w:hAnsi="Noto Sans" w:cs="Noto Sans"/>
+                <w:bCs/>
+                <w:sz w:val="22"/>
+                <w:szCs w:val="22"/>
+              </w:rPr>
+              <w:t>, Subgerente</w:t>
+            </w:r>
+            <w:r>
+              <w:rPr>
+                <w:rFonts w:ascii="Noto Sans" w:hAnsi="Noto Sans" w:cs="Noto Sans"/>
+                <w:bCs/>
+                <w:sz w:val="22"/>
+                <w:szCs w:val="22"/>
+              </w:rPr>
+              <w:t xml:space="preserve"> o Director Local</w:t>
+            </w:r>
+          </w:p>
+          <w:p>
+            <w:pPr>
+              <w:widowControl w:val="0"/>
+              <w:jc w:val="center"/>
+              <w:rPr>
+                <w:rFonts w:ascii="Noto Sans" w:hAnsi="Noto Sans" w:cs="Noto Sans"/>
+                <w:b/>
+                <w:bCs/>
+                <w:sz w:val="22"/>
+                <w:szCs w:val="22"/>
+              </w:rPr>
+            </w:pPr>
+            <w:r>
+              <w:rPr>
+                <w:rFonts w:ascii="Noto Sans" w:hAnsi="Noto Sans" w:cs="Noto Sans"/>
+                <w:bCs/>
+                <w:sz w:val="22"/>
+                <w:szCs w:val="22"/>
+              </w:rPr>
+              <w:t>Puesto del Gerente</w:t>
+            </w:r>
+            <w:r>
+              <w:rPr>
+                <w:rFonts w:ascii="Noto Sans" w:hAnsi="Noto Sans" w:cs="Noto Sans"/>
+                <w:bCs/>
+                <w:sz w:val="22"/>
+                <w:szCs w:val="22"/>
+              </w:rPr>
+              <w:t>, Subgerente</w:t>
+            </w:r>
+            <w:r>
+              <w:rPr>
+                <w:rFonts w:ascii="Noto Sans" w:hAnsi="Noto Sans" w:cs="Noto Sans"/>
+                <w:bCs/>
+                <w:sz w:val="22"/>
+                <w:szCs w:val="22"/>
+              </w:rPr>
+              <w:t xml:space="preserve"> o Director Local</w:t>
+            </w:r>
+          </w:p>
+        </w:tc>
+      </w:tr>
+      <w:tr>
+        <w:trPr>
+          <w:trHeight w:val="1113"/>
+        </w:trPr>
+        <w:tc>
+          <w:tcPr>
+            <w:tcW w:w="1171" w:type="pct"/>
+            <w:shd w:val="clear" w:color="auto" w:fill="auto"/>
+          </w:tcPr>
+          <w:p>
+            <w:pPr>
+              <w:widowControl w:val="0"/>
+              <w:jc w:val="center"/>
+              <w:rPr>
+                <w:rFonts w:ascii="Noto Sans" w:hAnsi="Noto Sans" w:cs="Noto Sans"/>
+                <w:bCs/>
+                <w:sz w:val="22"/>
+                <w:szCs w:val="22"/>
+              </w:rPr>
+            </w:pPr>
+          </w:p>
+        </w:tc>
+        <w:tc>
+          <w:tcPr>
+            <w:tcW w:w="2414" w:type="pct"/>
+            <w:gridSpan w:val="4"/>
+            <w:shd w:val="clear" w:color="auto" w:fill="auto"/>
+          </w:tcPr>
+          <w:p>
+            <w:pPr>
+              <w:widowControl w:val="0"/>
+              <w:jc w:val="center"/>
+              <w:rPr>
+                <w:rFonts w:ascii="Noto Sans" w:hAnsi="Noto Sans" w:cs="Noto Sans"/>
+                <w:bCs/>
+                <w:sz w:val="22"/>
+                <w:szCs w:val="22"/>
+              </w:rPr>
+            </w:pPr>
+            <w:r>
+              <w:rPr>
+                <w:rFonts w:ascii="Noto Sans" w:hAnsi="Noto Sans" w:cs="Noto Sans"/>
+                <w:bCs/>
+                <w:sz w:val="22"/>
+                <w:szCs w:val="22"/>
+              </w:rPr>
+              <w:t>Firma</w:t>
+            </w:r>
+          </w:p>
+          <w:p>
+            <w:pPr>
+              <w:widowControl w:val="0"/>
+              <w:jc w:val="center"/>
+              <w:rPr>
+                <w:rFonts w:ascii="Noto Sans" w:hAnsi="Noto Sans" w:cs="Noto Sans"/>
+                <w:bCs/>
+                <w:sz w:val="22"/>
+                <w:szCs w:val="22"/>
+              </w:rPr>
+            </w:pPr>
+          </w:p>
+          <w:p>
+            <w:pPr>
+              <w:widowControl w:val="0"/>
+              <w:jc w:val="center"/>
+              <w:rPr>
+                <w:rFonts w:ascii="Noto Sans" w:hAnsi="Noto Sans" w:cs="Noto Sans"/>
+                <w:bCs/>
+                <w:sz w:val="22"/>
+                <w:szCs w:val="22"/>
+              </w:rPr>
+            </w:pPr>
+          </w:p>
+          <w:p>
+            <w:pPr>
+              <w:widowControl w:val="0"/>
+              <w:jc w:val="center"/>
+              <w:rPr>
+                <w:rFonts w:ascii="Noto Sans" w:hAnsi="Noto Sans" w:cs="Noto Sans"/>
+                <w:bCs/>
+                <w:sz w:val="22"/>
+                <w:szCs w:val="22"/>
+              </w:rPr>
+            </w:pPr>
+          </w:p>
+          <w:p>
+            <w:pPr>
+              <w:widowControl w:val="0"/>
+              <w:jc w:val="center"/>
+              <w:rPr>
+                <w:rFonts w:ascii="Noto Sans" w:hAnsi="Noto Sans" w:cs="Noto Sans"/>
+                <w:bCs/>
+                <w:sz w:val="22"/>
+                <w:szCs w:val="22"/>
+              </w:rPr>
+            </w:pPr>
+          </w:p>
+          <w:p>
+            <w:pPr>
+              <w:widowControl w:val="0"/>
+              <w:jc w:val="center"/>
+              <w:rPr>
+                <w:rFonts w:ascii="Noto Sans" w:hAnsi="Noto Sans" w:cs="Noto Sans"/>
+                <w:bCs/>
+                <w:sz w:val="22"/>
+                <w:szCs w:val="22"/>
+              </w:rPr>
+            </w:pPr>
+          </w:p>
+          <w:p>
+            <w:pPr>
+              <w:widowControl w:val="0"/>
+              <w:jc w:val="center"/>
+              <w:rPr>
+                <w:rFonts w:ascii="Noto Sans" w:hAnsi="Noto Sans" w:cs="Noto Sans"/>
+                <w:bCs/>
+                <w:sz w:val="22"/>
+                <w:szCs w:val="22"/>
+              </w:rPr>
+            </w:pPr>
+          </w:p>
+          <w:p>
+            <w:pPr>
+              <w:widowControl w:val="0"/>
+              <w:jc w:val="center"/>
+              <w:rPr>
+                <w:rFonts w:ascii="Noto Sans" w:hAnsi="Noto Sans" w:cs="Noto Sans"/>
+                <w:bCs/>
+                <w:sz w:val="22"/>
+                <w:szCs w:val="22"/>
+              </w:rPr>
+            </w:pPr>
+          </w:p>
+        </w:tc>
+        <w:tc>
+          <w:tcPr>
+            <w:tcW w:w="1415" w:type="pct"/>
+            <w:shd w:val="clear" w:color="auto" w:fill="auto"/>
+          </w:tcPr>
+          <w:p>
+            <w:pPr>
+              <w:widowControl w:val="0"/>
+              <w:jc w:val="center"/>
+              <w:rPr>
+                <w:rFonts w:ascii="Noto Sans" w:hAnsi="Noto Sans" w:cs="Noto Sans"/>
+                <w:bCs/>
+                <w:sz w:val="22"/>
+                <w:szCs w:val="22"/>
+              </w:rPr>
+            </w:pPr>
+          </w:p>
+        </w:tc>
+      </w:tr>
+      <w:tr>
+        <w:trPr>
+          <w:trHeight w:val="336"/>
+        </w:trPr>
+        <w:tc>
+          <w:tcPr>
+            <w:tcW w:w="1171" w:type="pct"/>
+            <w:shd w:val="clear" w:color="auto" w:fill="auto"/>
+          </w:tcPr>
+          <w:p>
+            <w:pPr>
+              <w:widowControl w:val="0"/>
+              <w:jc w:val="center"/>
+              <w:rPr>
+                <w:rFonts w:ascii="Noto Sans" w:hAnsi="Noto Sans" w:cs="Noto Sans"/>
+                <w:bCs/>
+                <w:sz w:val="22"/>
+                <w:szCs w:val="22"/>
+              </w:rPr>
+            </w:pPr>
+          </w:p>
+        </w:tc>
+        <w:tc>
+          <w:tcPr>
+            <w:tcW w:w="2414" w:type="pct"/>
+            <w:gridSpan w:val="4"/>
+            <w:tcBorders>
+              <w:top w:val="single" w:sz="4" w:space="0" w:color="auto"/>
+            </w:tcBorders>
+            <w:shd w:val="clear" w:color="auto" w:fill="auto"/>
+          </w:tcPr>
+          <w:p>
+            <w:pPr>
+              <w:widowControl w:val="0"/>
+              <w:jc w:val="center"/>
+              <w:rPr>
+                <w:rFonts w:ascii="Noto Sans" w:hAnsi="Noto Sans" w:cs="Noto Sans"/>
+                <w:bCs/>
+                <w:sz w:val="22"/>
+                <w:szCs w:val="22"/>
+              </w:rPr>
+            </w:pPr>
+            <w:r>
+              <w:rPr>
+                <w:rFonts w:ascii="Noto Sans" w:hAnsi="Noto Sans" w:cs="Noto Sans"/>
+                <w:bCs/>
+                <w:sz w:val="22"/>
+                <w:szCs w:val="22"/>
+              </w:rPr>
+              <w:t>Nombre del Enlace Administrativo</w:t>
+            </w:r>
+          </w:p>
+          <w:p>
+            <w:pPr>
+              <w:widowControl w:val="0"/>
+              <w:jc w:val="center"/>
+              <w:rPr>
+                <w:rFonts w:ascii="Noto Sans" w:hAnsi="Noto Sans" w:cs="Noto Sans"/>
+                <w:bCs/>
+                <w:sz w:val="22"/>
+                <w:szCs w:val="22"/>
+              </w:rPr>
+            </w:pPr>
+          </w:p>
+        </w:tc>
+        <w:tc>
+          <w:tcPr>
+            <w:tcW w:w="1415" w:type="pct"/>
+            <w:shd w:val="clear" w:color="auto" w:fill="auto"/>
+          </w:tcPr>
+          <w:p>
+            <w:pPr>
+              <w:widowControl w:val="0"/>
+              <w:jc w:val="center"/>
+              <w:rPr>
+                <w:rFonts w:ascii="Noto Sans" w:hAnsi="Noto Sans" w:cs="Noto Sans"/>
+                <w:bCs/>
+                <w:sz w:val="22"/>
+                <w:szCs w:val="22"/>
+              </w:rPr>
+            </w:pPr>
+          </w:p>
+        </w:tc>
+      </w:tr>
+    </w:tbl>
     <w:p>
       <w:pPr>
         <w:jc w:val="both"/>
@@ -2575,327 +3125,6 @@
         <w:rPr>
           <w:rFonts w:ascii="Noto Sans" w:hAnsi="Noto Sans" w:cs="Noto Sans"/>
           <w:sz w:val="28"/>
-          <w:szCs w:val="22"/>
-        </w:rPr>
-      </w:pPr>
-      <w:bookmarkStart w:id="0" w:name="_GoBack"/>
-      <w:bookmarkEnd w:id="0"/>
-    </w:p>
-    <w:p>
-      <w:pPr>
-        <w:jc w:val="both"/>
-        <w:rPr>
-          <w:rFonts w:ascii="Noto Sans" w:hAnsi="Noto Sans" w:cs="Noto Sans"/>
-          <w:sz w:val="28"/>
-          <w:szCs w:val="22"/>
-        </w:rPr>
-      </w:pPr>
-    </w:p>
-    <w:p>
-      <w:pPr>
-        <w:jc w:val="both"/>
-        <w:rPr>
-          <w:rFonts w:ascii="Noto Sans" w:hAnsi="Noto Sans" w:cs="Noto Sans"/>
-          <w:sz w:val="28"/>
-          <w:szCs w:val="22"/>
-        </w:rPr>
-      </w:pPr>
-    </w:p>
-    <w:p>
-      <w:pPr>
-        <w:jc w:val="both"/>
-        <w:rPr>
-          <w:rFonts w:ascii="Noto Sans" w:hAnsi="Noto Sans" w:cs="Noto Sans"/>
-          <w:sz w:val="28"/>
-          <w:szCs w:val="22"/>
-        </w:rPr>
-      </w:pPr>
-    </w:p>
-    <w:p>
-      <w:pPr>
-        <w:jc w:val="both"/>
-        <w:rPr>
-          <w:rFonts w:ascii="Noto Sans" w:hAnsi="Noto Sans" w:cs="Noto Sans"/>
-          <w:sz w:val="28"/>
-          <w:szCs w:val="22"/>
-        </w:rPr>
-      </w:pPr>
-    </w:p>
-    <w:p>
-      <w:pPr>
-        <w:jc w:val="both"/>
-        <w:rPr>
-          <w:rFonts w:ascii="Noto Sans" w:hAnsi="Noto Sans" w:cs="Noto Sans"/>
-          <w:sz w:val="28"/>
-          <w:szCs w:val="22"/>
-        </w:rPr>
-      </w:pPr>
-    </w:p>
-    <w:p>
-      <w:pPr>
-        <w:jc w:val="both"/>
-        <w:rPr>
-          <w:rFonts w:ascii="Noto Sans" w:hAnsi="Noto Sans" w:cs="Noto Sans"/>
-          <w:sz w:val="28"/>
-          <w:szCs w:val="22"/>
-        </w:rPr>
-      </w:pPr>
-    </w:p>
-    <w:p>
-      <w:pPr>
-        <w:jc w:val="both"/>
-        <w:rPr>
-          <w:rFonts w:ascii="Noto Sans" w:hAnsi="Noto Sans" w:cs="Noto Sans"/>
-          <w:sz w:val="28"/>
-          <w:szCs w:val="22"/>
-        </w:rPr>
-      </w:pPr>
-    </w:p>
-    <w:p>
-      <w:pPr>
-        <w:jc w:val="both"/>
-        <w:rPr>
-          <w:rFonts w:ascii="Noto Sans" w:hAnsi="Noto Sans" w:cs="Noto Sans"/>
-          <w:sz w:val="28"/>
-          <w:szCs w:val="22"/>
-        </w:rPr>
-      </w:pPr>
-    </w:p>
-    <w:p>
-      <w:pPr>
-        <w:rPr>
-          <w:rFonts w:ascii="Noto Sans" w:hAnsi="Noto Sans" w:cs="Noto Sans"/>
-          <w:b/>
-          <w:bCs/>
-          <w:sz w:val="22"/>
-          <w:szCs w:val="22"/>
-        </w:rPr>
-      </w:pPr>
-    </w:p>
-    <w:tbl>
-      <w:tblPr>
-        <w:tblpPr w:leftFromText="141" w:rightFromText="141" w:vertAnchor="text" w:horzAnchor="margin" w:tblpY="730"/>
-        <w:tblW w:w="5000" w:type="pct"/>
-        <w:tblLook w:val="04A0" w:firstRow="1" w:lastRow="0" w:firstColumn="1" w:lastColumn="0" w:noHBand="0" w:noVBand="1"/>
-      </w:tblPr>
-      <w:tblGrid>
-        <w:gridCol w:w="4149"/>
-        <w:gridCol w:w="992"/>
-        <w:gridCol w:w="399"/>
-        <w:gridCol w:w="4148"/>
-      </w:tblGrid>
-      <w:tr>
-        <w:trPr>
-          <w:trHeight w:val="1125"/>
-        </w:trPr>
-        <w:tc>
-          <w:tcPr>
-            <w:tcW w:w="2141" w:type="pct"/>
-            <w:tcBorders>
-              <w:top w:val="single" w:sz="4" w:space="0" w:color="000000"/>
-            </w:tcBorders>
-            <w:shd w:val="clear" w:color="auto" w:fill="auto"/>
-          </w:tcPr>
-          <w:p>
-            <w:pPr>
-              <w:widowControl w:val="0"/>
-              <w:jc w:val="center"/>
-              <w:rPr>
-                <w:rFonts w:ascii="Noto Sans" w:hAnsi="Noto Sans" w:cs="Noto Sans"/>
-                <w:bCs/>
-                <w:sz w:val="22"/>
-                <w:szCs w:val="22"/>
-              </w:rPr>
-            </w:pPr>
-            <w:r>
-              <w:rPr>
-                <w:rFonts w:ascii="Noto Sans" w:hAnsi="Noto Sans" w:cs="Noto Sans"/>
-                <w:bCs/>
-                <w:sz w:val="22"/>
-                <w:szCs w:val="22"/>
-              </w:rPr>
-              <w:t xml:space="preserve">Nombre Usuario(a): </w:t>
-            </w:r>
-          </w:p>
-          <w:p>
-            <w:pPr>
-              <w:widowControl w:val="0"/>
-              <w:jc w:val="center"/>
-              <w:rPr>
-                <w:rFonts w:ascii="Noto Sans" w:hAnsi="Noto Sans" w:cs="Noto Sans"/>
-                <w:bCs/>
-                <w:sz w:val="22"/>
-                <w:szCs w:val="22"/>
-              </w:rPr>
-            </w:pPr>
-            <w:r>
-              <w:rPr>
-                <w:rFonts w:ascii="Noto Sans" w:hAnsi="Noto Sans" w:cs="Noto Sans"/>
-                <w:bCs/>
-                <w:sz w:val="22"/>
-                <w:szCs w:val="22"/>
-              </w:rPr>
-              <w:t xml:space="preserve"> </w:t>
-            </w:r>
-          </w:p>
-          <w:p>
-            <w:pPr>
-              <w:widowControl w:val="0"/>
-              <w:jc w:val="center"/>
-              <w:rPr>
-                <w:rFonts w:ascii="Noto Sans" w:hAnsi="Noto Sans" w:cs="Noto Sans"/>
-                <w:bCs/>
-                <w:sz w:val="22"/>
-                <w:szCs w:val="22"/>
-              </w:rPr>
-            </w:pPr>
-          </w:p>
-          <w:p>
-            <w:pPr>
-              <w:widowControl w:val="0"/>
-              <w:jc w:val="center"/>
-              <w:rPr>
-                <w:rFonts w:ascii="Noto Sans" w:hAnsi="Noto Sans" w:cs="Noto Sans"/>
-                <w:b/>
-                <w:bCs/>
-                <w:sz w:val="22"/>
-                <w:szCs w:val="22"/>
-              </w:rPr>
-            </w:pPr>
-            <w:r>
-              <w:rPr>
-                <w:rFonts w:ascii="Noto Sans" w:hAnsi="Noto Sans" w:cs="Noto Sans"/>
-                <w:bCs/>
-                <w:sz w:val="22"/>
-                <w:szCs w:val="22"/>
-              </w:rPr>
-              <w:t>Puesto del usuario</w:t>
-            </w:r>
-          </w:p>
-        </w:tc>
-        <w:tc>
-          <w:tcPr>
-            <w:tcW w:w="512" w:type="pct"/>
-            <w:shd w:val="clear" w:color="auto" w:fill="auto"/>
-          </w:tcPr>
-          <w:p>
-            <w:pPr>
-              <w:widowControl w:val="0"/>
-              <w:jc w:val="center"/>
-              <w:rPr>
-                <w:rFonts w:ascii="Noto Sans" w:hAnsi="Noto Sans" w:cs="Noto Sans"/>
-                <w:b/>
-                <w:bCs/>
-                <w:sz w:val="22"/>
-                <w:szCs w:val="22"/>
-              </w:rPr>
-            </w:pPr>
-          </w:p>
-        </w:tc>
-        <w:tc>
-          <w:tcPr>
-            <w:tcW w:w="206" w:type="pct"/>
-            <w:shd w:val="clear" w:color="auto" w:fill="auto"/>
-          </w:tcPr>
-          <w:p>
-            <w:pPr>
-              <w:widowControl w:val="0"/>
-              <w:jc w:val="center"/>
-              <w:rPr>
-                <w:rFonts w:ascii="Noto Sans" w:hAnsi="Noto Sans" w:cs="Noto Sans"/>
-                <w:b/>
-                <w:bCs/>
-                <w:sz w:val="22"/>
-                <w:szCs w:val="22"/>
-              </w:rPr>
-            </w:pPr>
-          </w:p>
-        </w:tc>
-        <w:tc>
-          <w:tcPr>
-            <w:tcW w:w="2141" w:type="pct"/>
-            <w:tcBorders>
-              <w:top w:val="single" w:sz="4" w:space="0" w:color="000000"/>
-            </w:tcBorders>
-            <w:shd w:val="clear" w:color="auto" w:fill="auto"/>
-          </w:tcPr>
-          <w:p>
-            <w:pPr>
-              <w:widowControl w:val="0"/>
-              <w:jc w:val="center"/>
-              <w:rPr>
-                <w:rFonts w:ascii="Noto Sans" w:hAnsi="Noto Sans" w:cs="Noto Sans"/>
-                <w:bCs/>
-                <w:sz w:val="22"/>
-                <w:szCs w:val="22"/>
-              </w:rPr>
-            </w:pPr>
-            <w:r>
-              <w:rPr>
-                <w:rFonts w:ascii="Noto Sans" w:hAnsi="Noto Sans" w:cs="Noto Sans"/>
-                <w:bCs/>
-                <w:sz w:val="22"/>
-                <w:szCs w:val="22"/>
-              </w:rPr>
-              <w:t>Nombre del Gerente o Director Local</w:t>
-            </w:r>
-          </w:p>
-          <w:p>
-            <w:pPr>
-              <w:widowControl w:val="0"/>
-              <w:jc w:val="center"/>
-              <w:rPr>
-                <w:rFonts w:ascii="Noto Sans" w:hAnsi="Noto Sans" w:cs="Noto Sans"/>
-                <w:bCs/>
-                <w:sz w:val="22"/>
-                <w:szCs w:val="22"/>
-              </w:rPr>
-            </w:pPr>
-          </w:p>
-          <w:p>
-            <w:pPr>
-              <w:widowControl w:val="0"/>
-              <w:jc w:val="center"/>
-              <w:rPr>
-                <w:rFonts w:ascii="Noto Sans" w:hAnsi="Noto Sans" w:cs="Noto Sans"/>
-                <w:bCs/>
-                <w:sz w:val="22"/>
-                <w:szCs w:val="22"/>
-              </w:rPr>
-            </w:pPr>
-          </w:p>
-          <w:p>
-            <w:pPr>
-              <w:widowControl w:val="0"/>
-              <w:jc w:val="center"/>
-              <w:rPr>
-                <w:rFonts w:ascii="Noto Sans" w:hAnsi="Noto Sans" w:cs="Noto Sans"/>
-                <w:b/>
-                <w:bCs/>
-                <w:sz w:val="22"/>
-                <w:szCs w:val="22"/>
-              </w:rPr>
-            </w:pPr>
-            <w:r>
-              <w:rPr>
-                <w:rFonts w:ascii="Noto Sans" w:hAnsi="Noto Sans" w:cs="Noto Sans"/>
-                <w:bCs/>
-                <w:sz w:val="22"/>
-                <w:szCs w:val="22"/>
-              </w:rPr>
-              <w:t>Puesto del Gerente o Director Local</w:t>
-            </w:r>
-          </w:p>
-        </w:tc>
-      </w:tr>
-    </w:tbl>
-    <w:p>
-      <w:pPr>
-        <w:rPr>
-          <w:rFonts w:ascii="Noto Sans" w:hAnsi="Noto Sans" w:cs="Noto Sans"/>
-          <w:b/>
-          <w:bCs/>
-          <w:sz w:val="22"/>
           <w:szCs w:val="22"/>
         </w:rPr>
       </w:pPr>
@@ -2954,9 +3183,11 @@
       <w:pBdr>
         <w:top w:val="single" w:sz="6" w:space="1" w:color="000000"/>
       </w:pBdr>
+      <w:jc w:val="both"/>
       <w:rPr>
         <w:rFonts w:asciiTheme="minorHAnsi" w:eastAsiaTheme="majorEastAsia" w:hAnsiTheme="minorHAnsi" w:cstheme="minorHAnsi"/>
         <w:color w:val="4F81BD" w:themeColor="accent1"/>
+        <w:sz w:val="18"/>
         <w:lang w:val="es-ES"/>
       </w:rPr>
     </w:pPr>
@@ -3053,50 +3284,10 @@
       <w:rPr>
         <w:rFonts w:asciiTheme="minorHAnsi" w:eastAsiaTheme="majorEastAsia" w:hAnsiTheme="minorHAnsi" w:cstheme="minorHAnsi"/>
         <w:color w:val="4F81BD" w:themeColor="accent1"/>
+        <w:sz w:val="18"/>
         <w:lang w:val="es-ES"/>
       </w:rPr>
-      <w:t xml:space="preserve">pág. </w:t>
-    </w:r>
-    <w:r>
-      <w:rPr>
-        <w:rFonts w:ascii="Calibri" w:hAnsi="Calibri" w:cs="Calibri"/>
-        <w:color w:val="4F81BD"/>
-        <w:lang w:val="es-ES"/>
-      </w:rPr>
-      <w:fldChar w:fldCharType="begin"/>
-    </w:r>
-    <w:r>
-      <w:rPr>
-        <w:rFonts w:ascii="Calibri" w:hAnsi="Calibri" w:cs="Calibri"/>
-        <w:color w:val="4F81BD"/>
-        <w:lang w:val="es-ES"/>
-      </w:rPr>
-      <w:instrText xml:space="preserve"> PAGE </w:instrText>
-    </w:r>
-    <w:r>
-      <w:rPr>
-        <w:rFonts w:ascii="Calibri" w:hAnsi="Calibri" w:cs="Calibri"/>
-        <w:color w:val="4F81BD"/>
-        <w:lang w:val="es-ES"/>
-      </w:rPr>
-      <w:fldChar w:fldCharType="separate"/>
-    </w:r>
-    <w:r>
-      <w:rPr>
-        <w:rFonts w:ascii="Calibri" w:hAnsi="Calibri" w:cs="Calibri"/>
-        <w:noProof/>
-        <w:color w:val="4F81BD"/>
-        <w:lang w:val="es-ES"/>
-      </w:rPr>
-      <w:t>2</w:t>
-    </w:r>
-    <w:r>
-      <w:rPr>
-        <w:rFonts w:ascii="Calibri" w:hAnsi="Calibri" w:cs="Calibri"/>
-        <w:color w:val="4F81BD"/>
-        <w:lang w:val="es-ES"/>
-      </w:rPr>
-      <w:fldChar w:fldCharType="end"/>
+      <w:t xml:space="preserve">Notas: a) La información de este documento implica conocer y aceptar la normatividad vigente, así como el compromiso de uso ético y racional de los servicios asignados. B) En caso de impresiones en hojas separadas, todas deben venir rubrica </w:t>
     </w:r>
   </w:p>
 </w:ftr>
@@ -3491,7 +3682,7 @@
               <w:sz w:val="18"/>
               <w:lang w:val="es-MX" w:eastAsia="en-US"/>
             </w:rPr>
-            <w:t>2</w:t>
+            <w:t>1</w:t>
           </w:r>
           <w:r>
             <w:rPr>
@@ -3750,6 +3941,34 @@
             <w:widowControl w:val="0"/>
             <w:jc w:val="center"/>
             <w:rPr>
+              <w:rFonts w:ascii="Noto Sans" w:eastAsia="Calibri" w:hAnsi="Noto Sans" w:cs="Noto Sans"/>
+              <w:b/>
+              <w:sz w:val="24"/>
+            </w:rPr>
+          </w:pPr>
+          <w:r>
+            <w:rPr>
+              <w:rFonts w:ascii="Noto Sans" w:eastAsia="Calibri" w:hAnsi="Noto Sans" w:cs="Noto Sans"/>
+              <w:b/>
+              <w:sz w:val="24"/>
+            </w:rPr>
+            <w:t xml:space="preserve">Solicitud de </w:t>
+          </w:r>
+          <w:r>
+            <w:rPr>
+              <w:rFonts w:ascii="Noto Sans" w:eastAsia="Calibri" w:hAnsi="Noto Sans" w:cs="Noto Sans"/>
+              <w:b/>
+              <w:sz w:val="24"/>
+            </w:rPr>
+            <w:t>Servicios de Telefonía</w:t>
+          </w:r>
+        </w:p>
+        <w:p>
+          <w:pPr>
+            <w:pStyle w:val="Encabezado"/>
+            <w:widowControl w:val="0"/>
+            <w:jc w:val="center"/>
+            <w:rPr>
               <w:rFonts w:ascii="Noto Sans" w:hAnsi="Noto Sans" w:cs="Noto Sans"/>
               <w:bCs/>
               <w:sz w:val="16"/>
@@ -3761,15 +3980,7 @@
               <w:b/>
               <w:sz w:val="24"/>
             </w:rPr>
-            <w:t xml:space="preserve">Solicitud de </w:t>
-          </w:r>
-          <w:r>
-            <w:rPr>
-              <w:rFonts w:ascii="Noto Sans" w:eastAsia="Calibri" w:hAnsi="Noto Sans" w:cs="Noto Sans"/>
-              <w:b/>
-              <w:sz w:val="24"/>
-            </w:rPr>
-            <w:t>Servicios de Telefonía</w:t>
+            <w:t>(Alta, Baja o Cambio)</w:t>
           </w:r>
         </w:p>
       </w:tc>
@@ -5847,7 +6058,7 @@
   <w:style w:type="paragraph" w:default="1" w:styleId="Normal">
     <w:name w:val="Normal"/>
     <w:qFormat/>
-    <w:rsid w:val="00B1744D"/>
+    <w:rsid w:val="0028373D"/>
     <w:rPr>
       <w:lang w:val="es-ES_tradnl" w:eastAsia="es-ES"/>
     </w:rPr>
@@ -6678,7 +6889,7 @@
 </file>
 
 <file path=customXml/itemProps1.xml><?xml version="1.0" encoding="utf-8"?>
-<ds:datastoreItem xmlns:ds="http://schemas.openxmlformats.org/officeDocument/2006/customXml" ds:itemID="{072E5FAB-4ABE-4BEB-B69E-1557B10B1E88}">
+<ds:datastoreItem xmlns:ds="http://schemas.openxmlformats.org/officeDocument/2006/customXml" ds:itemID="{A85B6F2B-EC14-4DE8-B65B-2CDD9CD0858E}">
   <ds:schemaRefs>
     <ds:schemaRef ds:uri="http://schemas.openxmlformats.org/officeDocument/2006/bibliography"/>
   </ds:schemaRefs>

</xml_diff>

<commit_message>
feat(catálogo): se agregaron los dialogos faltantes
</commit_message>
<xml_diff>
--- a/public/archivos/Formato_TELEFONIA.docx
+++ b/public/archivos/Formato_TELEFONIA.docx
@@ -189,7 +189,27 @@
                 <w:szCs w:val="22"/>
                 <w:lang w:val="es-MX"/>
               </w:rPr>
-              <w:t>Alta ( )</w:t>
+              <w:t>Alta (</w:t>
+            </w:r>
+            <w:r>
+              <w:rPr>
+                <w:rFonts w:ascii="Noto Sans" w:hAnsi="Noto Sans" w:cs="Noto Sans"/>
+                <w:bCs/>
+                <w:sz w:val="22"/>
+                <w:szCs w:val="22"/>
+                <w:lang w:val="es-MX"/>
+              </w:rPr>
+              <w:t xml:space="preserve"> </w:t>
+            </w:r>
+            <w:r>
+              <w:rPr>
+                <w:rFonts w:ascii="Noto Sans" w:hAnsi="Noto Sans" w:cs="Noto Sans"/>
+                <w:bCs/>
+                <w:sz w:val="22"/>
+                <w:szCs w:val="22"/>
+                <w:lang w:val="es-MX"/>
+              </w:rPr>
+              <w:t xml:space="preserve"> )</w:t>
             </w:r>
           </w:p>
         </w:tc>
@@ -220,7 +240,27 @@
                 <w:szCs w:val="22"/>
                 <w:lang w:val="es-ES"/>
               </w:rPr>
-              <w:t>Baja ( )</w:t>
+              <w:t>Baja (</w:t>
+            </w:r>
+            <w:r>
+              <w:rPr>
+                <w:rFonts w:ascii="Noto Sans" w:hAnsi="Noto Sans" w:cs="Noto Sans"/>
+                <w:bCs/>
+                <w:sz w:val="22"/>
+                <w:szCs w:val="22"/>
+                <w:lang w:val="es-ES"/>
+              </w:rPr>
+              <w:t xml:space="preserve"> </w:t>
+            </w:r>
+            <w:r>
+              <w:rPr>
+                <w:rFonts w:ascii="Noto Sans" w:hAnsi="Noto Sans" w:cs="Noto Sans"/>
+                <w:bCs/>
+                <w:sz w:val="22"/>
+                <w:szCs w:val="22"/>
+                <w:lang w:val="es-ES"/>
+              </w:rPr>
+              <w:t xml:space="preserve"> )</w:t>
             </w:r>
           </w:p>
         </w:tc>
@@ -250,7 +290,27 @@
                 <w:szCs w:val="22"/>
                 <w:lang w:val="es-MX"/>
               </w:rPr>
-              <w:t>Cambio ( )</w:t>
+              <w:t xml:space="preserve">Cambio ( </w:t>
+            </w:r>
+            <w:r>
+              <w:rPr>
+                <w:rFonts w:ascii="Noto Sans" w:hAnsi="Noto Sans" w:cs="Noto Sans"/>
+                <w:bCs/>
+                <w:sz w:val="22"/>
+                <w:szCs w:val="22"/>
+                <w:lang w:val="es-MX"/>
+              </w:rPr>
+              <w:t xml:space="preserve"> </w:t>
+            </w:r>
+            <w:r>
+              <w:rPr>
+                <w:rFonts w:ascii="Noto Sans" w:hAnsi="Noto Sans" w:cs="Noto Sans"/>
+                <w:bCs/>
+                <w:sz w:val="22"/>
+                <w:szCs w:val="22"/>
+                <w:lang w:val="es-MX"/>
+              </w:rPr>
+              <w:t>)</w:t>
             </w:r>
           </w:p>
         </w:tc>
@@ -287,18 +347,7 @@
                 <w:szCs w:val="22"/>
                 <w:lang w:eastAsia="es-MX"/>
               </w:rPr>
-              <w:t>Tipo de usuario:</w:t>
-            </w:r>
-            <w:r>
-              <w:rPr>
-                <w:rFonts w:ascii="Noto Sans" w:hAnsi="Noto Sans" w:cs="Noto Sans"/>
-                <w:iCs/>
-                <w:color w:val="000000"/>
-                <w:sz w:val="22"/>
-                <w:szCs w:val="22"/>
-                <w:lang w:eastAsia="es-MX"/>
-              </w:rPr>
-              <w:t xml:space="preserve">  </w:t>
+              <w:t xml:space="preserve">Tipo de usuario:  </w:t>
             </w:r>
           </w:p>
         </w:tc>
@@ -329,7 +378,27 @@
                 <w:szCs w:val="22"/>
                 <w:lang w:val="es-MX"/>
               </w:rPr>
-              <w:t>CONAGUA( )</w:t>
+              <w:t xml:space="preserve">CONAGUA( </w:t>
+            </w:r>
+            <w:r>
+              <w:rPr>
+                <w:rFonts w:ascii="Noto Sans" w:hAnsi="Noto Sans" w:cs="Noto Sans"/>
+                <w:bCs/>
+                <w:sz w:val="22"/>
+                <w:szCs w:val="22"/>
+                <w:lang w:val="es-MX"/>
+              </w:rPr>
+              <w:t xml:space="preserve"> </w:t>
+            </w:r>
+            <w:r>
+              <w:rPr>
+                <w:rFonts w:ascii="Noto Sans" w:hAnsi="Noto Sans" w:cs="Noto Sans"/>
+                <w:bCs/>
+                <w:sz w:val="22"/>
+                <w:szCs w:val="22"/>
+                <w:lang w:val="es-MX"/>
+              </w:rPr>
+              <w:t>)</w:t>
             </w:r>
           </w:p>
         </w:tc>
@@ -360,12 +429,30 @@
                 <w:szCs w:val="22"/>
                 <w:lang w:val="es-MX"/>
               </w:rPr>
-              <w:t>Externo( )</w:t>
+              <w:t>Externo(</w:t>
+            </w:r>
+            <w:r>
+              <w:rPr>
+                <w:rFonts w:ascii="Noto Sans" w:hAnsi="Noto Sans" w:cs="Noto Sans"/>
+                <w:bCs/>
+                <w:sz w:val="22"/>
+                <w:szCs w:val="22"/>
+                <w:lang w:val="es-MX"/>
+              </w:rPr>
+              <w:t xml:space="preserve"> </w:t>
+            </w:r>
+            <w:r>
+              <w:rPr>
+                <w:rFonts w:ascii="Noto Sans" w:hAnsi="Noto Sans" w:cs="Noto Sans"/>
+                <w:bCs/>
+                <w:sz w:val="22"/>
+                <w:szCs w:val="22"/>
+                <w:lang w:val="es-MX"/>
+              </w:rPr>
+              <w:t xml:space="preserve"> )</w:t>
             </w:r>
           </w:p>
         </w:tc>
-        <w:bookmarkStart w:id="0" w:name="_GoBack"/>
-        <w:bookmarkEnd w:id="0"/>
       </w:tr>
       <w:tr>
         <w:trPr>
@@ -420,6 +507,16 @@
                 <w:lang w:val="es-MX"/>
               </w:rPr>
             </w:pPr>
+            <w:r>
+              <w:rPr>
+                <w:rFonts w:ascii="Noto Sans" w:hAnsi="Noto Sans" w:cs="Noto Sans"/>
+                <w:bCs/>
+                <w:sz w:val="22"/>
+                <w:szCs w:val="22"/>
+                <w:lang w:val="es-MX"/>
+              </w:rPr>
+              <w:t>DD-MM-AAAA</w:t>
+            </w:r>
           </w:p>
         </w:tc>
         <w:tc>
@@ -448,27 +545,7 @@
                 <w:szCs w:val="22"/>
                 <w:lang w:val="es-ES"/>
               </w:rPr>
-              <w:t>Fecha de expi</w:t>
-            </w:r>
-            <w:r>
-              <w:rPr>
-                <w:rFonts w:ascii="Noto Sans" w:hAnsi="Noto Sans" w:cs="Noto Sans"/>
-                <w:bCs/>
-                <w:sz w:val="22"/>
-                <w:szCs w:val="22"/>
-                <w:lang w:val="es-ES"/>
-              </w:rPr>
-              <w:t>r</w:t>
-            </w:r>
-            <w:r>
-              <w:rPr>
-                <w:rFonts w:ascii="Noto Sans" w:hAnsi="Noto Sans" w:cs="Noto Sans"/>
-                <w:bCs/>
-                <w:sz w:val="22"/>
-                <w:szCs w:val="22"/>
-                <w:lang w:val="es-ES"/>
-              </w:rPr>
-              <w:t>ación:</w:t>
+              <w:t>Fecha de expiración:</w:t>
             </w:r>
           </w:p>
         </w:tc>
@@ -489,6 +566,16 @@
                 <w:lang w:val="es-MX"/>
               </w:rPr>
             </w:pPr>
+            <w:r>
+              <w:rPr>
+                <w:rFonts w:ascii="Noto Sans" w:hAnsi="Noto Sans" w:cs="Noto Sans"/>
+                <w:bCs/>
+                <w:sz w:val="22"/>
+                <w:szCs w:val="22"/>
+                <w:lang w:val="es-MX"/>
+              </w:rPr>
+              <w:t>DD-MM-AAAA</w:t>
+            </w:r>
           </w:p>
         </w:tc>
       </w:tr>
@@ -546,7 +633,7 @@
                 <w:szCs w:val="22"/>
                 <w:lang w:val="es-MX"/>
               </w:rPr>
-              <w:t>Datos del Usuario (a)</w:t>
+              <w:t xml:space="preserve">Datos del </w:t>
             </w:r>
             <w:r>
               <w:rPr>
@@ -556,7 +643,47 @@
                 <w:szCs w:val="22"/>
                 <w:lang w:val="es-MX"/>
               </w:rPr>
-              <w:t xml:space="preserve"> que utilizará el servicio (CONAGUA o Externo)</w:t>
+              <w:t>u</w:t>
+            </w:r>
+            <w:r>
+              <w:rPr>
+                <w:rFonts w:ascii="Noto Sans" w:hAnsi="Noto Sans" w:cs="Noto Sans"/>
+                <w:b/>
+                <w:sz w:val="22"/>
+                <w:szCs w:val="22"/>
+                <w:lang w:val="es-MX"/>
+              </w:rPr>
+              <w:t>suario (a)</w:t>
+            </w:r>
+            <w:r>
+              <w:rPr>
+                <w:rFonts w:ascii="Noto Sans" w:hAnsi="Noto Sans" w:cs="Noto Sans"/>
+                <w:b/>
+                <w:sz w:val="22"/>
+                <w:szCs w:val="22"/>
+                <w:lang w:val="es-MX"/>
+              </w:rPr>
+              <w:t xml:space="preserve"> que ut</w:t>
+            </w:r>
+            <w:r>
+              <w:rPr>
+                <w:rFonts w:ascii="Noto Sans" w:hAnsi="Noto Sans" w:cs="Noto Sans"/>
+                <w:b/>
+                <w:sz w:val="22"/>
+                <w:szCs w:val="22"/>
+                <w:lang w:val="es-MX"/>
+              </w:rPr>
+              <w:t>ilizará el servicio (CONAGUA o e</w:t>
+            </w:r>
+            <w:r>
+              <w:rPr>
+                <w:rFonts w:ascii="Noto Sans" w:hAnsi="Noto Sans" w:cs="Noto Sans"/>
+                <w:b/>
+                <w:sz w:val="22"/>
+                <w:szCs w:val="22"/>
+                <w:lang w:val="es-MX"/>
+              </w:rPr>
+              <w:t>xterno)</w:t>
             </w:r>
           </w:p>
         </w:tc>
@@ -980,17 +1107,7 @@
                 <w:szCs w:val="22"/>
                 <w:lang w:val="es-MX"/>
               </w:rPr>
-              <w:t xml:space="preserve">Datos del </w:t>
-            </w:r>
-            <w:r>
-              <w:rPr>
-                <w:rFonts w:ascii="Noto Sans" w:hAnsi="Noto Sans" w:cs="Noto Sans"/>
-                <w:b/>
-                <w:sz w:val="22"/>
-                <w:szCs w:val="22"/>
-                <w:lang w:val="es-MX"/>
-              </w:rPr>
-              <w:t>Empleado (a) de CONAGUA (Responsable, si el usuario es externo)</w:t>
+              <w:t>Datos del Empleado (a) de CONAGUA (Responsable, si el usuario es externo)</w:t>
             </w:r>
           </w:p>
         </w:tc>
@@ -1462,7 +1579,17 @@
                 <w:szCs w:val="22"/>
                 <w:lang w:val="es-MX"/>
               </w:rPr>
-              <w:t>Servicio Solicitado</w:t>
+              <w:t>servicio s</w:t>
+            </w:r>
+            <w:r>
+              <w:rPr>
+                <w:rFonts w:ascii="Noto Sans" w:hAnsi="Noto Sans" w:cs="Noto Sans"/>
+                <w:b/>
+                <w:sz w:val="22"/>
+                <w:szCs w:val="22"/>
+                <w:lang w:val="es-MX"/>
+              </w:rPr>
+              <w:t>olicitado</w:t>
             </w:r>
             <w:r>
               <w:rPr>
@@ -1801,6 +1928,36 @@
         <w:jc w:val="both"/>
         <w:rPr>
           <w:rFonts w:ascii="Noto Sans" w:hAnsi="Noto Sans" w:cs="Noto Sans"/>
+          <w:i/>
+          <w:sz w:val="22"/>
+          <w:szCs w:val="22"/>
+        </w:rPr>
+      </w:pPr>
+      <w:r>
+        <w:rPr>
+          <w:rFonts w:ascii="Noto Sans" w:hAnsi="Noto Sans" w:cs="Noto Sans"/>
+          <w:i/>
+          <w:sz w:val="22"/>
+          <w:szCs w:val="22"/>
+        </w:rPr>
+        <w:t>NOTA: En caso de que el tipo de movimiento sea “Baja”, omitir el llenado de la sección “Características de servicio solicitado”</w:t>
+      </w:r>
+      <w:r>
+        <w:rPr>
+          <w:rFonts w:ascii="Noto Sans" w:hAnsi="Noto Sans" w:cs="Noto Sans"/>
+          <w:i/>
+          <w:sz w:val="22"/>
+          <w:szCs w:val="22"/>
+        </w:rPr>
+        <w:t>.</w:t>
+      </w:r>
+    </w:p>
+    <w:p>
+      <w:pPr>
+        <w:jc w:val="both"/>
+        <w:rPr>
+          <w:rFonts w:ascii="Noto Sans" w:hAnsi="Noto Sans" w:cs="Noto Sans"/>
+          <w:i/>
           <w:sz w:val="22"/>
           <w:szCs w:val="22"/>
         </w:rPr>
@@ -1859,7 +2016,37 @@
                 <w:szCs w:val="22"/>
                 <w:lang w:val="es-MX"/>
               </w:rPr>
-              <w:t>Características del Equipo donde se configura la cuenta de Red</w:t>
+              <w:t>Características del e</w:t>
+            </w:r>
+            <w:r>
+              <w:rPr>
+                <w:rFonts w:ascii="Noto Sans" w:hAnsi="Noto Sans" w:cs="Noto Sans"/>
+                <w:b/>
+                <w:sz w:val="22"/>
+                <w:szCs w:val="22"/>
+                <w:lang w:val="es-MX"/>
+              </w:rPr>
+              <w:t>quipo d</w:t>
+            </w:r>
+            <w:r>
+              <w:rPr>
+                <w:rFonts w:ascii="Noto Sans" w:hAnsi="Noto Sans" w:cs="Noto Sans"/>
+                <w:b/>
+                <w:sz w:val="22"/>
+                <w:szCs w:val="22"/>
+                <w:lang w:val="es-MX"/>
+              </w:rPr>
+              <w:t>onde se configura la cuenta de r</w:t>
+            </w:r>
+            <w:r>
+              <w:rPr>
+                <w:rFonts w:ascii="Noto Sans" w:hAnsi="Noto Sans" w:cs="Noto Sans"/>
+                <w:b/>
+                <w:sz w:val="22"/>
+                <w:szCs w:val="22"/>
+                <w:lang w:val="es-MX"/>
+              </w:rPr>
+              <w:t>ed</w:t>
             </w:r>
           </w:p>
         </w:tc>
@@ -1947,7 +2134,7 @@
         </w:tc>
         <w:tc>
           <w:tcPr>
-            <w:tcW w:w="1435" w:type="pct"/>
+            <w:tcW w:w="1436" w:type="pct"/>
             <w:tcBorders>
               <w:top w:val="single" w:sz="4" w:space="0" w:color="000000"/>
               <w:left w:val="single" w:sz="4" w:space="0" w:color="000000"/>
@@ -1985,7 +2172,7 @@
       </w:tr>
       <w:tr>
         <w:trPr>
-          <w:trHeight w:val="591"/>
+          <w:trHeight w:val="333"/>
           <w:jc w:val="center"/>
         </w:trPr>
         <w:tc>
@@ -2044,7 +2231,7 @@
         </w:tc>
         <w:tc>
           <w:tcPr>
-            <w:tcW w:w="1435" w:type="pct"/>
+            <w:tcW w:w="1436" w:type="pct"/>
             <w:tcBorders>
               <w:top w:val="single" w:sz="4" w:space="0" w:color="000000"/>
               <w:left w:val="single" w:sz="4" w:space="0" w:color="000000"/>
@@ -2077,6 +2264,61 @@
         <w:rPr>
           <w:rFonts w:ascii="Noto Sans" w:hAnsi="Noto Sans" w:cs="Noto Sans"/>
           <w:bCs/>
+          <w:i/>
+          <w:sz w:val="22"/>
+          <w:szCs w:val="22"/>
+        </w:rPr>
+      </w:pPr>
+      <w:r>
+        <w:rPr>
+          <w:rFonts w:ascii="Noto Sans" w:hAnsi="Noto Sans" w:cs="Noto Sans"/>
+          <w:bCs/>
+          <w:i/>
+          <w:sz w:val="22"/>
+          <w:szCs w:val="22"/>
+        </w:rPr>
+        <w:t xml:space="preserve">NOTA: En caso de que el tipo de </w:t>
+      </w:r>
+      <w:r>
+        <w:rPr>
+          <w:rFonts w:ascii="Noto Sans" w:hAnsi="Noto Sans" w:cs="Noto Sans"/>
+          <w:bCs/>
+          <w:i/>
+          <w:sz w:val="22"/>
+          <w:szCs w:val="22"/>
+        </w:rPr>
+        <w:t>movimiento sea “Alta”</w:t>
+      </w:r>
+      <w:r>
+        <w:rPr>
+          <w:rFonts w:ascii="Noto Sans" w:hAnsi="Noto Sans" w:cs="Noto Sans"/>
+          <w:bCs/>
+          <w:i/>
+          <w:sz w:val="22"/>
+          <w:szCs w:val="22"/>
+        </w:rPr>
+        <w:t>, omitir el llenado de la sección “Características del equipo donde se configura la cuenta de red”</w:t>
+      </w:r>
+    </w:p>
+    <w:p>
+      <w:pPr>
+        <w:jc w:val="both"/>
+        <w:rPr>
+          <w:rFonts w:ascii="Noto Sans" w:hAnsi="Noto Sans" w:cs="Noto Sans"/>
+          <w:bCs/>
+          <w:i/>
+          <w:sz w:val="22"/>
+          <w:szCs w:val="22"/>
+        </w:rPr>
+      </w:pPr>
+    </w:p>
+    <w:p>
+      <w:pPr>
+        <w:jc w:val="both"/>
+        <w:rPr>
+          <w:rFonts w:ascii="Noto Sans" w:hAnsi="Noto Sans" w:cs="Noto Sans"/>
+          <w:bCs/>
+          <w:i/>
           <w:sz w:val="22"/>
           <w:szCs w:val="22"/>
         </w:rPr>
@@ -2132,6 +2374,7 @@
                 <w:sz w:val="22"/>
                 <w:szCs w:val="22"/>
               </w:rPr>
+              <w:lastRenderedPageBreak/>
               <w:t xml:space="preserve"> </w:t>
             </w:r>
             <w:r>
@@ -2142,7 +2385,17 @@
                 <w:szCs w:val="22"/>
                 <w:lang w:val="es-MX"/>
               </w:rPr>
-              <w:t xml:space="preserve">Justificación de los Servicios Solicitados </w:t>
+              <w:t>Justificación de los servicios s</w:t>
+            </w:r>
+            <w:r>
+              <w:rPr>
+                <w:rFonts w:ascii="Noto Sans" w:hAnsi="Noto Sans" w:cs="Noto Sans"/>
+                <w:b/>
+                <w:sz w:val="22"/>
+                <w:szCs w:val="22"/>
+                <w:lang w:val="es-MX"/>
+              </w:rPr>
+              <w:t xml:space="preserve">olicitados </w:t>
             </w:r>
           </w:p>
         </w:tc>
@@ -2183,11 +2436,32 @@
       <w:pPr>
         <w:rPr>
           <w:rFonts w:ascii="Noto Sans" w:hAnsi="Noto Sans" w:cs="Noto Sans"/>
-          <w:color w:val="FF0000"/>
-          <w:sz w:val="22"/>
+          <w:b/>
+          <w:sz w:val="28"/>
           <w:szCs w:val="22"/>
         </w:rPr>
       </w:pPr>
+    </w:p>
+    <w:p>
+      <w:pPr>
+        <w:rPr>
+          <w:rFonts w:ascii="Noto Sans" w:hAnsi="Noto Sans" w:cs="Noto Sans"/>
+          <w:b/>
+          <w:sz w:val="28"/>
+          <w:szCs w:val="22"/>
+        </w:rPr>
+      </w:pPr>
+      <w:r>
+        <w:rPr>
+          <w:rFonts w:ascii="Noto Sans" w:hAnsi="Noto Sans" w:cs="Noto Sans"/>
+          <w:b/>
+          <w:sz w:val="28"/>
+          <w:szCs w:val="22"/>
+        </w:rPr>
+        <w:br w:type="page"/>
+      </w:r>
+      <w:bookmarkStart w:id="0" w:name="_GoBack"/>
+      <w:bookmarkEnd w:id="0"/>
     </w:p>
     <w:p>
       <w:pPr>
@@ -2234,6 +2508,7 @@
           <w:ilvl w:val="0"/>
           <w:numId w:val="10"/>
         </w:numPr>
+        <w:jc w:val="both"/>
         <w:rPr>
           <w:rFonts w:ascii="Noto Sans" w:hAnsi="Noto Sans" w:cs="Noto Sans"/>
           <w:sz w:val="22"/>
@@ -2248,6 +2523,14 @@
         </w:rPr>
         <w:t>El formato deberá estar debidamente llenado y contener toda la información requerida facilitando la aplicación expedida de las configuraciones solicitadas</w:t>
       </w:r>
+      <w:r>
+        <w:rPr>
+          <w:rFonts w:ascii="Noto Sans" w:hAnsi="Noto Sans" w:cs="Noto Sans"/>
+          <w:sz w:val="22"/>
+          <w:szCs w:val="22"/>
+        </w:rPr>
+        <w:t>.</w:t>
+      </w:r>
     </w:p>
     <w:p>
       <w:pPr>
@@ -2256,6 +2539,7 @@
           <w:ilvl w:val="0"/>
           <w:numId w:val="10"/>
         </w:numPr>
+        <w:jc w:val="both"/>
         <w:rPr>
           <w:rFonts w:ascii="Noto Sans" w:hAnsi="Noto Sans" w:cs="Noto Sans"/>
           <w:sz w:val="22"/>
@@ -2269,6 +2553,14 @@
           <w:szCs w:val="22"/>
         </w:rPr>
         <w:t>El solicitante deberá presentar este formato adjuntando el memorando, sin los cuales no se podrá atender su solicitud</w:t>
+      </w:r>
+      <w:r>
+        <w:rPr>
+          <w:rFonts w:ascii="Noto Sans" w:hAnsi="Noto Sans" w:cs="Noto Sans"/>
+          <w:sz w:val="22"/>
+          <w:szCs w:val="22"/>
+        </w:rPr>
+        <w:t>.</w:t>
       </w:r>
     </w:p>
     <w:p>
@@ -2310,6 +2602,14 @@
         </w:rPr>
         <w:t>si la solicitud ser deriva de un cambio de lugar (oficina, mampara o piso) del usuario que a su vez haya derivado en un cambio de equipo o de servicios de telefonía</w:t>
       </w:r>
+      <w:r>
+        <w:rPr>
+          <w:rFonts w:ascii="Noto Sans" w:hAnsi="Noto Sans" w:cs="Noto Sans"/>
+          <w:sz w:val="22"/>
+          <w:szCs w:val="22"/>
+        </w:rPr>
+        <w:t>.</w:t>
+      </w:r>
     </w:p>
     <w:p>
       <w:pPr>
@@ -2331,7 +2631,15 @@
           <w:sz w:val="22"/>
           <w:szCs w:val="22"/>
         </w:rPr>
-        <w:t xml:space="preserve">A todo solicitante que llene la solicitud se le otorga el acceso a “Servicio Interno” sin necesidad de marcar la casilla </w:t>
+        <w:t>A todo solicitante que llene la solicitud se le otorga el acceso a “Servicio Interno” sin</w:t>
+      </w:r>
+      <w:r>
+        <w:rPr>
+          <w:rFonts w:ascii="Noto Sans" w:hAnsi="Noto Sans" w:cs="Noto Sans"/>
+          <w:sz w:val="22"/>
+          <w:szCs w:val="22"/>
+        </w:rPr>
+        <w:t xml:space="preserve"> necesidad de marcar la casilla.</w:t>
       </w:r>
     </w:p>
     <w:p>
@@ -2354,7 +2662,15 @@
           <w:sz w:val="22"/>
           <w:szCs w:val="22"/>
         </w:rPr>
-        <w:t xml:space="preserve">El solicitante deberá conservar el acuse o copia del formato firmado y sellado, así como el memorando asociado, para posteriores aclaraciones, </w:t>
+        <w:t>El solicitante deberá conservar el acuse o copia del formato firmado y sellado, así como el memorando asociado, para posteriores aclar</w:t>
+      </w:r>
+      <w:r>
+        <w:rPr>
+          <w:rFonts w:ascii="Noto Sans" w:hAnsi="Noto Sans" w:cs="Noto Sans"/>
+          <w:sz w:val="22"/>
+          <w:szCs w:val="22"/>
+        </w:rPr>
+        <w:t>aciones.</w:t>
       </w:r>
     </w:p>
     <w:p>
@@ -2394,6 +2710,14 @@
           <w:szCs w:val="22"/>
         </w:rPr>
         <w:t>y acepta la responsabilidad de cualquier uso inadecuado que se le dé a los privilegios de acceso los cuales se haya solicitado</w:t>
+      </w:r>
+      <w:r>
+        <w:rPr>
+          <w:rFonts w:ascii="Noto Sans" w:hAnsi="Noto Sans" w:cs="Noto Sans"/>
+          <w:sz w:val="22"/>
+          <w:szCs w:val="22"/>
+        </w:rPr>
+        <w:t>.</w:t>
       </w:r>
     </w:p>
     <w:p>
@@ -2465,7 +2789,7 @@
       <w:tblPr>
         <w:tblpPr w:leftFromText="141" w:rightFromText="141" w:vertAnchor="text" w:horzAnchor="margin" w:tblpY="892"/>
         <w:tblW w:w="4989" w:type="pct"/>
-        <w:tblLook w:val="04A0" w:firstRow="1" w:lastRow="0" w:firstColumn="1" w:lastColumn="0" w:noHBand="0" w:noVBand="1"/>
+        <w:tblLook w:val="05A0" w:firstRow="1" w:lastRow="0" w:firstColumn="1" w:lastColumn="1" w:noHBand="0" w:noVBand="1"/>
       </w:tblPr>
       <w:tblGrid>
         <w:gridCol w:w="2264"/>
@@ -2483,6 +2807,9 @@
           <w:tcPr>
             <w:tcW w:w="2140" w:type="pct"/>
             <w:gridSpan w:val="2"/>
+            <w:tcBorders>
+              <w:bottom w:val="single" w:sz="4" w:space="0" w:color="auto"/>
+            </w:tcBorders>
             <w:shd w:val="clear" w:color="auto" w:fill="auto"/>
           </w:tcPr>
           <w:p>
@@ -2503,7 +2830,7 @@
                 <w:sz w:val="22"/>
                 <w:szCs w:val="22"/>
               </w:rPr>
-              <w:t>Firma</w:t>
+              <w:t>Usuario que acepta</w:t>
             </w:r>
           </w:p>
           <w:p>
@@ -2633,6 +2960,9 @@
           <w:tcPr>
             <w:tcW w:w="2142" w:type="pct"/>
             <w:gridSpan w:val="2"/>
+            <w:tcBorders>
+              <w:bottom w:val="single" w:sz="4" w:space="0" w:color="auto"/>
+            </w:tcBorders>
             <w:shd w:val="clear" w:color="auto" w:fill="auto"/>
           </w:tcPr>
           <w:p>
@@ -2653,14 +2983,14 @@
                 <w:sz w:val="22"/>
                 <w:szCs w:val="22"/>
               </w:rPr>
-              <w:t>Firma</w:t>
+              <w:t>Gerente, Subgerente o Director Local que autoriza</w:t>
             </w:r>
           </w:p>
         </w:tc>
       </w:tr>
       <w:tr>
         <w:trPr>
-          <w:trHeight w:val="1122"/>
+          <w:trHeight w:val="1360"/>
         </w:trPr>
         <w:tc>
           <w:tcPr>
@@ -2689,7 +3019,25 @@
                 <w:sz w:val="22"/>
                 <w:szCs w:val="22"/>
               </w:rPr>
-              <w:t>Nombre Usuario(a)</w:t>
+              <w:t>Firma, nombre u</w:t>
+            </w:r>
+            <w:r>
+              <w:rPr>
+                <w:rFonts w:ascii="Noto Sans" w:hAnsi="Noto Sans" w:cs="Noto Sans"/>
+                <w:bCs/>
+                <w:sz w:val="22"/>
+                <w:szCs w:val="22"/>
+              </w:rPr>
+              <w:t>suario(a)</w:t>
+            </w:r>
+            <w:r>
+              <w:rPr>
+                <w:rFonts w:ascii="Noto Sans" w:hAnsi="Noto Sans" w:cs="Noto Sans"/>
+                <w:bCs/>
+                <w:sz w:val="22"/>
+                <w:szCs w:val="22"/>
+              </w:rPr>
+              <w:t xml:space="preserve"> y </w:t>
             </w:r>
             <w:r>
               <w:rPr>
@@ -2720,7 +3068,16 @@
                 <w:sz w:val="22"/>
                 <w:szCs w:val="22"/>
               </w:rPr>
-              <w:t>Puesto del usuario</w:t>
+              <w:t>p</w:t>
+            </w:r>
+            <w:r>
+              <w:rPr>
+                <w:rFonts w:ascii="Noto Sans" w:hAnsi="Noto Sans" w:cs="Noto Sans"/>
+                <w:bCs/>
+                <w:sz w:val="22"/>
+                <w:szCs w:val="22"/>
+              </w:rPr>
+              <w:t>uesto del usuario</w:t>
             </w:r>
           </w:p>
         </w:tc>
@@ -2789,7 +3146,16 @@
                 <w:sz w:val="22"/>
                 <w:szCs w:val="22"/>
               </w:rPr>
-              <w:t>Nombre del Gerente</w:t>
+              <w:t>Firma, n</w:t>
+            </w:r>
+            <w:r>
+              <w:rPr>
+                <w:rFonts w:ascii="Noto Sans" w:hAnsi="Noto Sans" w:cs="Noto Sans"/>
+                <w:bCs/>
+                <w:sz w:val="22"/>
+                <w:szCs w:val="22"/>
+              </w:rPr>
+              <w:t>ombre del Gerente</w:t>
             </w:r>
             <w:r>
               <w:rPr>
@@ -2809,6 +3175,15 @@
               </w:rPr>
               <w:t xml:space="preserve"> o Director Local</w:t>
             </w:r>
+            <w:r>
+              <w:rPr>
+                <w:rFonts w:ascii="Noto Sans" w:hAnsi="Noto Sans" w:cs="Noto Sans"/>
+                <w:bCs/>
+                <w:sz w:val="22"/>
+                <w:szCs w:val="22"/>
+              </w:rPr>
+              <w:t xml:space="preserve"> y </w:t>
+            </w:r>
           </w:p>
           <w:p>
             <w:pPr>
@@ -2829,7 +3204,16 @@
                 <w:sz w:val="22"/>
                 <w:szCs w:val="22"/>
               </w:rPr>
-              <w:t>Puesto del Gerente</w:t>
+              <w:t>p</w:t>
+            </w:r>
+            <w:r>
+              <w:rPr>
+                <w:rFonts w:ascii="Noto Sans" w:hAnsi="Noto Sans" w:cs="Noto Sans"/>
+                <w:bCs/>
+                <w:sz w:val="22"/>
+                <w:szCs w:val="22"/>
+              </w:rPr>
+              <w:t>uesto del Gerente</w:t>
             </w:r>
             <w:r>
               <w:rPr>
@@ -2878,6 +3262,9 @@
           <w:tcPr>
             <w:tcW w:w="2414" w:type="pct"/>
             <w:gridSpan w:val="4"/>
+            <w:tcBorders>
+              <w:bottom w:val="single" w:sz="4" w:space="0" w:color="auto"/>
+            </w:tcBorders>
             <w:shd w:val="clear" w:color="auto" w:fill="auto"/>
           </w:tcPr>
           <w:p>
@@ -2898,7 +3285,7 @@
                 <w:sz w:val="22"/>
                 <w:szCs w:val="22"/>
               </w:rPr>
-              <w:t>Firma</w:t>
+              <w:t xml:space="preserve">Enlace Administrativo </w:t>
             </w:r>
           </w:p>
           <w:p>
@@ -3054,7 +3441,16 @@
                 <w:sz w:val="22"/>
                 <w:szCs w:val="22"/>
               </w:rPr>
-              <w:t>Nombre del Enlace Administrativo</w:t>
+              <w:t>Firma y n</w:t>
+            </w:r>
+            <w:r>
+              <w:rPr>
+                <w:rFonts w:ascii="Noto Sans" w:hAnsi="Noto Sans" w:cs="Noto Sans"/>
+                <w:bCs/>
+                <w:sz w:val="22"/>
+                <w:szCs w:val="22"/>
+              </w:rPr>
+              <w:t>ombre del Enlace Administrativo</w:t>
             </w:r>
           </w:p>
           <w:p>
@@ -3090,36 +3486,6 @@
         </w:tc>
       </w:tr>
     </w:tbl>
-    <w:p>
-      <w:pPr>
-        <w:jc w:val="both"/>
-        <w:rPr>
-          <w:rFonts w:ascii="Noto Sans" w:hAnsi="Noto Sans" w:cs="Noto Sans"/>
-          <w:sz w:val="28"/>
-          <w:szCs w:val="22"/>
-        </w:rPr>
-      </w:pPr>
-    </w:p>
-    <w:p>
-      <w:pPr>
-        <w:jc w:val="both"/>
-        <w:rPr>
-          <w:rFonts w:ascii="Noto Sans" w:hAnsi="Noto Sans" w:cs="Noto Sans"/>
-          <w:sz w:val="28"/>
-          <w:szCs w:val="22"/>
-        </w:rPr>
-      </w:pPr>
-    </w:p>
-    <w:p>
-      <w:pPr>
-        <w:jc w:val="both"/>
-        <w:rPr>
-          <w:rFonts w:ascii="Noto Sans" w:hAnsi="Noto Sans" w:cs="Noto Sans"/>
-          <w:sz w:val="28"/>
-          <w:szCs w:val="22"/>
-        </w:rPr>
-      </w:pPr>
-    </w:p>
     <w:p>
       <w:pPr>
         <w:rPr>
@@ -3250,7 +3616,7 @@
             </wp:anchor>
           </w:drawing>
         </mc:Choice>
-        <mc:Fallback xmlns:w16sdtdh="http://schemas.microsoft.com/office/word/2020/wordml/sdtdatahash" xmlns:w16du="http://schemas.microsoft.com/office/word/2023/wordml/word16du" xmlns:w16="http://schemas.microsoft.com/office/word/2018/wordml" xmlns:w16cid="http://schemas.microsoft.com/office/word/2016/wordml/cid" xmlns:w16cex="http://schemas.microsoft.com/office/word/2018/wordml/cex" xmlns:oel="http://schemas.microsoft.com/office/2019/extlst" xmlns:am3d="http://schemas.microsoft.com/office/drawing/2017/model3d" xmlns:aink="http://schemas.microsoft.com/office/drawing/2016/ink" xmlns:cx8="http://schemas.microsoft.com/office/drawing/2016/5/14/chartex" xmlns:cx7="http://schemas.microsoft.com/office/drawing/2016/5/13/chartex" xmlns:cx6="http://schemas.microsoft.com/office/drawing/2016/5/12/chartex" xmlns:cx5="http://schemas.microsoft.com/office/drawing/2016/5/11/chartex" xmlns:cx4="http://schemas.microsoft.com/office/drawing/2016/5/10/chartex" xmlns:cx3="http://schemas.microsoft.com/office/drawing/2016/5/9/chartex" xmlns:cx2="http://schemas.microsoft.com/office/drawing/2015/10/21/chartex" xmlns:cx1="http://schemas.microsoft.com/office/drawing/2015/9/8/chartex">
+        <mc:Fallback xmlns:cx1="http://schemas.microsoft.com/office/drawing/2015/9/8/chartex" xmlns:cx2="http://schemas.microsoft.com/office/drawing/2015/10/21/chartex" xmlns:cx3="http://schemas.microsoft.com/office/drawing/2016/5/9/chartex" xmlns:cx4="http://schemas.microsoft.com/office/drawing/2016/5/10/chartex" xmlns:cx5="http://schemas.microsoft.com/office/drawing/2016/5/11/chartex" xmlns:cx6="http://schemas.microsoft.com/office/drawing/2016/5/12/chartex" xmlns:cx7="http://schemas.microsoft.com/office/drawing/2016/5/13/chartex" xmlns:cx8="http://schemas.microsoft.com/office/drawing/2016/5/14/chartex" xmlns:aink="http://schemas.microsoft.com/office/drawing/2016/ink" xmlns:am3d="http://schemas.microsoft.com/office/drawing/2017/model3d" xmlns:oel="http://schemas.microsoft.com/office/2019/extlst" xmlns:w16cex="http://schemas.microsoft.com/office/word/2018/wordml/cex" xmlns:w16cid="http://schemas.microsoft.com/office/word/2016/wordml/cid" xmlns:w16="http://schemas.microsoft.com/office/word/2018/wordml" xmlns:w16du="http://schemas.microsoft.com/office/word/2023/wordml/word16du" xmlns:w16sdtdh="http://schemas.microsoft.com/office/word/2020/wordml/sdtdatahash">
           <w:pict>
             <v:rect id="shape_0" ID="Rectángulo 452" path="m0,0l-2147483645,0l-2147483645,-2147483646l0,-2147483646xe" stroked="t" o:allowincell="f" style="position:absolute;margin-left:9.2pt;margin-top:13.7pt;width:593.55pt;height:764.55pt;mso-wrap-style:none;v-text-anchor:middle;mso-position-horizontal:center;mso-position-horizontal-relative:page;mso-position-vertical:center;mso-position-vertical-relative:page" wp14:anchorId="1392ED32">
               <v:fill o:detectmouseclick="t" on="false"/>
@@ -3362,7 +3728,7 @@
             </wp:anchor>
           </w:drawing>
         </mc:Choice>
-        <mc:Fallback xmlns:w16sdtdh="http://schemas.microsoft.com/office/word/2020/wordml/sdtdatahash" xmlns:w16du="http://schemas.microsoft.com/office/word/2023/wordml/word16du" xmlns:w16="http://schemas.microsoft.com/office/word/2018/wordml" xmlns:w16cid="http://schemas.microsoft.com/office/word/2016/wordml/cid" xmlns:w16cex="http://schemas.microsoft.com/office/word/2018/wordml/cex" xmlns:oel="http://schemas.microsoft.com/office/2019/extlst" xmlns:am3d="http://schemas.microsoft.com/office/drawing/2017/model3d" xmlns:aink="http://schemas.microsoft.com/office/drawing/2016/ink" xmlns:cx8="http://schemas.microsoft.com/office/drawing/2016/5/14/chartex" xmlns:cx7="http://schemas.microsoft.com/office/drawing/2016/5/13/chartex" xmlns:cx6="http://schemas.microsoft.com/office/drawing/2016/5/12/chartex" xmlns:cx5="http://schemas.microsoft.com/office/drawing/2016/5/11/chartex" xmlns:cx4="http://schemas.microsoft.com/office/drawing/2016/5/10/chartex" xmlns:cx3="http://schemas.microsoft.com/office/drawing/2016/5/9/chartex" xmlns:cx2="http://schemas.microsoft.com/office/drawing/2015/10/21/chartex" xmlns:cx1="http://schemas.microsoft.com/office/drawing/2015/9/8/chartex">
+        <mc:Fallback xmlns:cx1="http://schemas.microsoft.com/office/drawing/2015/9/8/chartex" xmlns:cx2="http://schemas.microsoft.com/office/drawing/2015/10/21/chartex" xmlns:cx3="http://schemas.microsoft.com/office/drawing/2016/5/9/chartex" xmlns:cx4="http://schemas.microsoft.com/office/drawing/2016/5/10/chartex" xmlns:cx5="http://schemas.microsoft.com/office/drawing/2016/5/11/chartex" xmlns:cx6="http://schemas.microsoft.com/office/drawing/2016/5/12/chartex" xmlns:cx7="http://schemas.microsoft.com/office/drawing/2016/5/13/chartex" xmlns:cx8="http://schemas.microsoft.com/office/drawing/2016/5/14/chartex" xmlns:aink="http://schemas.microsoft.com/office/drawing/2016/ink" xmlns:am3d="http://schemas.microsoft.com/office/drawing/2017/model3d" xmlns:oel="http://schemas.microsoft.com/office/2019/extlst" xmlns:w16cex="http://schemas.microsoft.com/office/word/2018/wordml/cex" xmlns:w16cid="http://schemas.microsoft.com/office/word/2016/wordml/cid" xmlns:w16="http://schemas.microsoft.com/office/word/2018/wordml" xmlns:w16du="http://schemas.microsoft.com/office/word/2023/wordml/word16du" xmlns:w16sdtdh="http://schemas.microsoft.com/office/word/2020/wordml/sdtdatahash">
           <w:pict>
             <v:rect id="shape_0" ID="Rectángulo 3" path="m0,0l-2147483645,0l-2147483645,-2147483646l0,-2147483646xe" stroked="t" o:allowincell="f" style="position:absolute;margin-left:9.2pt;margin-top:13.7pt;width:593.55pt;height:764.55pt;mso-wrap-style:none;v-text-anchor:middle;mso-position-horizontal:center;mso-position-horizontal-relative:page;mso-position-vertical:center;mso-position-vertical-relative:page" wp14:anchorId="7A212101">
               <v:fill o:detectmouseclick="t" on="false"/>
@@ -3673,7 +4039,7 @@
               <w:sz w:val="18"/>
               <w:lang w:val="es-MX" w:eastAsia="en-US"/>
             </w:rPr>
-            <w:t>2</w:t>
+            <w:t>3</w:t>
           </w:r>
           <w:r>
             <w:rPr>
@@ -3722,7 +4088,7 @@
               <w:sz w:val="18"/>
               <w:lang w:val="es-MX" w:eastAsia="en-US"/>
             </w:rPr>
-            <w:t>2</w:t>
+            <w:t>3</w:t>
           </w:r>
           <w:r>
             <w:rPr>
@@ -6880,7 +7246,7 @@
 </file>
 
 <file path=customXml/itemProps1.xml><?xml version="1.0" encoding="utf-8"?>
-<ds:datastoreItem xmlns:ds="http://schemas.openxmlformats.org/officeDocument/2006/customXml" ds:itemID="{F9B2717E-1743-4D11-991B-F6D3A64AD649}">
+<ds:datastoreItem xmlns:ds="http://schemas.openxmlformats.org/officeDocument/2006/customXml" ds:itemID="{C0FC403A-E18A-444C-BA4F-FAA4554C0204}">
   <ds:schemaRefs>
     <ds:schemaRef ds:uri="http://schemas.openxmlformats.org/officeDocument/2006/bibliography"/>
   </ds:schemaRefs>

</xml_diff>

<commit_message>
fix(formatos):versiones finales de formatos
</commit_message>
<xml_diff>
--- a/public/archivos/Formato_TELEFONIA.docx
+++ b/public/archivos/Formato_TELEFONIA.docx
@@ -1,6 +1,6 @@
 
 <file path=word/document.xml><?xml version="1.0" encoding="utf-8"?>
-<w:document xmlns:wpc="http://schemas.microsoft.com/office/word/2010/wordprocessingCanvas" xmlns:cx="http://schemas.microsoft.com/office/drawing/2014/chartex" xmlns:mc="http://schemas.openxmlformats.org/markup-compatibility/2006" xmlns:o="urn:schemas-microsoft-com:office:office" xmlns:r="http://schemas.openxmlformats.org/officeDocument/2006/relationships" xmlns:m="http://schemas.openxmlformats.org/officeDocument/2006/math" xmlns:v="urn:schemas-microsoft-com:vml" xmlns:wp14="http://schemas.microsoft.com/office/word/2010/wordprocessingDrawing" xmlns:wp="http://schemas.openxmlformats.org/drawingml/2006/wordprocessingDrawing" xmlns:w10="urn:schemas-microsoft-com:office:word" xmlns:w="http://schemas.openxmlformats.org/wordprocessingml/2006/main" xmlns:w14="http://schemas.microsoft.com/office/word/2010/wordml" xmlns:w15="http://schemas.microsoft.com/office/word/2012/wordml" xmlns:w16se="http://schemas.microsoft.com/office/word/2015/wordml/symex" xmlns:wpg="http://schemas.microsoft.com/office/word/2010/wordprocessingGroup" xmlns:wpi="http://schemas.microsoft.com/office/word/2010/wordprocessingInk" xmlns:wne="http://schemas.microsoft.com/office/word/2006/wordml" xmlns:wps="http://schemas.microsoft.com/office/word/2010/wordprocessingShape" mc:Ignorable="w14 w15 w16se wp14">
+<w:document xmlns:wpc="http://schemas.microsoft.com/office/word/2010/wordprocessingCanvas" xmlns:cx="http://schemas.microsoft.com/office/drawing/2014/chartex" xmlns:cx1="http://schemas.microsoft.com/office/drawing/2015/9/8/chartex" xmlns:mc="http://schemas.openxmlformats.org/markup-compatibility/2006" xmlns:o="urn:schemas-microsoft-com:office:office" xmlns:r="http://schemas.openxmlformats.org/officeDocument/2006/relationships" xmlns:m="http://schemas.openxmlformats.org/officeDocument/2006/math" xmlns:v="urn:schemas-microsoft-com:vml" xmlns:wp14="http://schemas.microsoft.com/office/word/2010/wordprocessingDrawing" xmlns:wp="http://schemas.openxmlformats.org/drawingml/2006/wordprocessingDrawing" xmlns:w10="urn:schemas-microsoft-com:office:word" xmlns:w="http://schemas.openxmlformats.org/wordprocessingml/2006/main" xmlns:w14="http://schemas.microsoft.com/office/word/2010/wordml" xmlns:w15="http://schemas.microsoft.com/office/word/2012/wordml" xmlns:w16se="http://schemas.microsoft.com/office/word/2015/wordml/symex" xmlns:wpg="http://schemas.microsoft.com/office/word/2010/wordprocessingGroup" xmlns:wpi="http://schemas.microsoft.com/office/word/2010/wordprocessingInk" xmlns:wne="http://schemas.microsoft.com/office/word/2006/wordml" xmlns:wps="http://schemas.microsoft.com/office/word/2010/wordprocessingShape" mc:Ignorable="w14 w15 w16se wp14">
   <w:body>
     <w:tbl>
       <w:tblPr>
@@ -1043,6 +1043,118 @@
           </w:p>
         </w:tc>
       </w:tr>
+      <w:tr>
+        <w:trPr>
+          <w:trHeight w:val="407"/>
+          <w:jc w:val="center"/>
+        </w:trPr>
+        <w:tc>
+          <w:tcPr>
+            <w:tcW w:w="3539" w:type="dxa"/>
+            <w:tcBorders>
+              <w:top w:val="single" w:sz="4" w:space="0" w:color="000000"/>
+              <w:left w:val="single" w:sz="4" w:space="0" w:color="000000"/>
+              <w:bottom w:val="single" w:sz="4" w:space="0" w:color="000000"/>
+              <w:right w:val="single" w:sz="4" w:space="0" w:color="000000"/>
+            </w:tcBorders>
+            <w:shd w:val="clear" w:color="auto" w:fill="auto"/>
+            <w:vAlign w:val="center"/>
+          </w:tcPr>
+          <w:p>
+            <w:pPr>
+              <w:widowControl w:val="0"/>
+              <w:jc w:val="right"/>
+              <w:rPr>
+                <w:rFonts w:ascii="Noto Sans" w:hAnsi="Noto Sans" w:cs="Noto Sans"/>
+                <w:bCs/>
+                <w:iCs/>
+                <w:color w:val="000000"/>
+                <w:sz w:val="22"/>
+                <w:szCs w:val="22"/>
+                <w:lang w:eastAsia="es-MX"/>
+              </w:rPr>
+            </w:pPr>
+            <w:r>
+              <w:rPr>
+                <w:rFonts w:ascii="Noto Sans" w:hAnsi="Noto Sans" w:cs="Noto Sans"/>
+                <w:bCs/>
+                <w:iCs/>
+                <w:color w:val="000000"/>
+                <w:sz w:val="22"/>
+                <w:szCs w:val="22"/>
+                <w:lang w:eastAsia="es-MX"/>
+              </w:rPr>
+              <w:t>Extensión:</w:t>
+            </w:r>
+          </w:p>
+        </w:tc>
+        <w:tc>
+          <w:tcPr>
+            <w:tcW w:w="6151" w:type="dxa"/>
+            <w:tcBorders>
+              <w:top w:val="single" w:sz="4" w:space="0" w:color="000000"/>
+              <w:left w:val="single" w:sz="4" w:space="0" w:color="000000"/>
+              <w:bottom w:val="single" w:sz="4" w:space="0" w:color="000000"/>
+              <w:right w:val="single" w:sz="4" w:space="0" w:color="000000"/>
+            </w:tcBorders>
+            <w:shd w:val="clear" w:color="auto" w:fill="auto"/>
+            <w:vAlign w:val="center"/>
+          </w:tcPr>
+          <w:p>
+            <w:pPr>
+              <w:widowControl w:val="0"/>
+              <w:rPr>
+                <w:rFonts w:ascii="Noto Sans" w:hAnsi="Noto Sans" w:cs="Noto Sans"/>
+                <w:color w:val="000000"/>
+                <w:sz w:val="22"/>
+                <w:szCs w:val="22"/>
+                <w:lang w:eastAsia="es-MX"/>
+              </w:rPr>
+            </w:pPr>
+            <w:r>
+              <w:rPr>
+                <w:rFonts w:ascii="Noto Sans" w:hAnsi="Noto Sans" w:cs="Noto Sans"/>
+                <w:color w:val="000000"/>
+                <w:sz w:val="22"/>
+                <w:szCs w:val="22"/>
+                <w:lang w:eastAsia="es-MX"/>
+              </w:rPr>
+              <w:t>(Omitir en caso de que el tipo de movimiento sea “</w:t>
+            </w:r>
+            <w:r>
+              <w:rPr>
+                <w:rFonts w:ascii="Noto Sans" w:hAnsi="Noto Sans" w:cs="Noto Sans"/>
+                <w:i/>
+                <w:color w:val="000000"/>
+                <w:sz w:val="22"/>
+                <w:szCs w:val="22"/>
+                <w:lang w:eastAsia="es-MX"/>
+              </w:rPr>
+              <w:t>Alta</w:t>
+            </w:r>
+            <w:r>
+              <w:rPr>
+                <w:rFonts w:ascii="Noto Sans" w:hAnsi="Noto Sans" w:cs="Noto Sans"/>
+                <w:color w:val="000000"/>
+                <w:sz w:val="22"/>
+                <w:szCs w:val="22"/>
+                <w:lang w:eastAsia="es-MX"/>
+              </w:rPr>
+              <w:t>”</w:t>
+            </w:r>
+            <w:r>
+              <w:rPr>
+                <w:rFonts w:ascii="Noto Sans" w:hAnsi="Noto Sans" w:cs="Noto Sans"/>
+                <w:color w:val="000000"/>
+                <w:sz w:val="22"/>
+                <w:szCs w:val="22"/>
+                <w:lang w:eastAsia="es-MX"/>
+              </w:rPr>
+              <w:t>)</w:t>
+            </w:r>
+          </w:p>
+        </w:tc>
+      </w:tr>
     </w:tbl>
     <w:p>
       <w:pPr>
@@ -2264,7 +2376,6 @@
         <w:rPr>
           <w:rFonts w:ascii="Noto Sans" w:hAnsi="Noto Sans" w:cs="Noto Sans"/>
           <w:bCs/>
-          <w:i/>
           <w:sz w:val="22"/>
           <w:szCs w:val="22"/>
         </w:rPr>
@@ -2277,6 +2388,7 @@
           <w:sz w:val="22"/>
           <w:szCs w:val="22"/>
         </w:rPr>
+        <w:lastRenderedPageBreak/>
         <w:t xml:space="preserve">NOTA: En caso de que el tipo de </w:t>
       </w:r>
       <w:r>
@@ -2374,7 +2486,6 @@
                 <w:sz w:val="22"/>
                 <w:szCs w:val="22"/>
               </w:rPr>
-              <w:lastRenderedPageBreak/>
               <w:t xml:space="preserve"> </w:t>
             </w:r>
             <w:r>
@@ -2460,8 +2571,6 @@
         </w:rPr>
         <w:br w:type="page"/>
       </w:r>
-      <w:bookmarkStart w:id="0" w:name="_GoBack"/>
-      <w:bookmarkEnd w:id="0"/>
     </w:p>
     <w:p>
       <w:pPr>
@@ -3019,7 +3128,18 @@
                 <w:sz w:val="22"/>
                 <w:szCs w:val="22"/>
               </w:rPr>
-              <w:t>Firma, nombre u</w:t>
+              <w:t>Firma, N</w:t>
+            </w:r>
+            <w:bookmarkStart w:id="0" w:name="_GoBack"/>
+            <w:bookmarkEnd w:id="0"/>
+            <w:r>
+              <w:rPr>
+                <w:rFonts w:ascii="Noto Sans" w:hAnsi="Noto Sans" w:cs="Noto Sans"/>
+                <w:bCs/>
+                <w:sz w:val="22"/>
+                <w:szCs w:val="22"/>
+              </w:rPr>
+              <w:t>ombre u</w:t>
             </w:r>
             <w:r>
               <w:rPr>
@@ -3146,7 +3266,7 @@
                 <w:sz w:val="22"/>
                 <w:szCs w:val="22"/>
               </w:rPr>
-              <w:t>Firma, n</w:t>
+              <w:t>Firma, N</w:t>
             </w:r>
             <w:r>
               <w:rPr>
@@ -3514,7 +3634,7 @@
 </file>
 
 <file path=word/endnotes.xml><?xml version="1.0" encoding="utf-8"?>
-<w:endnotes xmlns:wpc="http://schemas.microsoft.com/office/word/2010/wordprocessingCanvas" xmlns:cx="http://schemas.microsoft.com/office/drawing/2014/chartex" xmlns:mc="http://schemas.openxmlformats.org/markup-compatibility/2006" xmlns:o="urn:schemas-microsoft-com:office:office" xmlns:r="http://schemas.openxmlformats.org/officeDocument/2006/relationships" xmlns:m="http://schemas.openxmlformats.org/officeDocument/2006/math" xmlns:v="urn:schemas-microsoft-com:vml" xmlns:wp14="http://schemas.microsoft.com/office/word/2010/wordprocessingDrawing" xmlns:wp="http://schemas.openxmlformats.org/drawingml/2006/wordprocessingDrawing" xmlns:w10="urn:schemas-microsoft-com:office:word" xmlns:w="http://schemas.openxmlformats.org/wordprocessingml/2006/main" xmlns:w14="http://schemas.microsoft.com/office/word/2010/wordml" xmlns:w15="http://schemas.microsoft.com/office/word/2012/wordml" xmlns:w16se="http://schemas.microsoft.com/office/word/2015/wordml/symex" xmlns:wpg="http://schemas.microsoft.com/office/word/2010/wordprocessingGroup" xmlns:wpi="http://schemas.microsoft.com/office/word/2010/wordprocessingInk" xmlns:wne="http://schemas.microsoft.com/office/word/2006/wordml" xmlns:wps="http://schemas.microsoft.com/office/word/2010/wordprocessingShape" mc:Ignorable="w14 w15 w16se wp14">
+<w:endnotes xmlns:wpc="http://schemas.microsoft.com/office/word/2010/wordprocessingCanvas" xmlns:cx="http://schemas.microsoft.com/office/drawing/2014/chartex" xmlns:cx1="http://schemas.microsoft.com/office/drawing/2015/9/8/chartex" xmlns:mc="http://schemas.openxmlformats.org/markup-compatibility/2006" xmlns:o="urn:schemas-microsoft-com:office:office" xmlns:r="http://schemas.openxmlformats.org/officeDocument/2006/relationships" xmlns:m="http://schemas.openxmlformats.org/officeDocument/2006/math" xmlns:v="urn:schemas-microsoft-com:vml" xmlns:wp14="http://schemas.microsoft.com/office/word/2010/wordprocessingDrawing" xmlns:wp="http://schemas.openxmlformats.org/drawingml/2006/wordprocessingDrawing" xmlns:w10="urn:schemas-microsoft-com:office:word" xmlns:w="http://schemas.openxmlformats.org/wordprocessingml/2006/main" xmlns:w14="http://schemas.microsoft.com/office/word/2010/wordml" xmlns:w15="http://schemas.microsoft.com/office/word/2012/wordml" xmlns:w16se="http://schemas.microsoft.com/office/word/2015/wordml/symex" xmlns:wpg="http://schemas.microsoft.com/office/word/2010/wordprocessingGroup" xmlns:wpi="http://schemas.microsoft.com/office/word/2010/wordprocessingInk" xmlns:wne="http://schemas.microsoft.com/office/word/2006/wordml" xmlns:wps="http://schemas.microsoft.com/office/word/2010/wordprocessingShape" mc:Ignorable="w14 w15 w16se wp14">
   <w:endnote w:type="separator" w:id="-1">
     <w:p>
       <w:r>
@@ -3533,7 +3653,7 @@
 </file>
 
 <file path=word/footer1.xml><?xml version="1.0" encoding="utf-8"?>
-<w:ftr xmlns:wpc="http://schemas.microsoft.com/office/word/2010/wordprocessingCanvas" xmlns:cx="http://schemas.microsoft.com/office/drawing/2014/chartex" xmlns:mc="http://schemas.openxmlformats.org/markup-compatibility/2006" xmlns:o="urn:schemas-microsoft-com:office:office" xmlns:r="http://schemas.openxmlformats.org/officeDocument/2006/relationships" xmlns:m="http://schemas.openxmlformats.org/officeDocument/2006/math" xmlns:v="urn:schemas-microsoft-com:vml" xmlns:wp14="http://schemas.microsoft.com/office/word/2010/wordprocessingDrawing" xmlns:wp="http://schemas.openxmlformats.org/drawingml/2006/wordprocessingDrawing" xmlns:w10="urn:schemas-microsoft-com:office:word" xmlns:w="http://schemas.openxmlformats.org/wordprocessingml/2006/main" xmlns:w14="http://schemas.microsoft.com/office/word/2010/wordml" xmlns:w15="http://schemas.microsoft.com/office/word/2012/wordml" xmlns:w16se="http://schemas.microsoft.com/office/word/2015/wordml/symex" xmlns:wpg="http://schemas.microsoft.com/office/word/2010/wordprocessingGroup" xmlns:wpi="http://schemas.microsoft.com/office/word/2010/wordprocessingInk" xmlns:wne="http://schemas.microsoft.com/office/word/2006/wordml" xmlns:wps="http://schemas.microsoft.com/office/word/2010/wordprocessingShape" mc:Ignorable="w14 w15 w16se wp14">
+<w:ftr xmlns:wpc="http://schemas.microsoft.com/office/word/2010/wordprocessingCanvas" xmlns:cx="http://schemas.microsoft.com/office/drawing/2014/chartex" xmlns:cx1="http://schemas.microsoft.com/office/drawing/2015/9/8/chartex" xmlns:mc="http://schemas.openxmlformats.org/markup-compatibility/2006" xmlns:o="urn:schemas-microsoft-com:office:office" xmlns:r="http://schemas.openxmlformats.org/officeDocument/2006/relationships" xmlns:m="http://schemas.openxmlformats.org/officeDocument/2006/math" xmlns:v="urn:schemas-microsoft-com:vml" xmlns:wp14="http://schemas.microsoft.com/office/word/2010/wordprocessingDrawing" xmlns:wp="http://schemas.openxmlformats.org/drawingml/2006/wordprocessingDrawing" xmlns:w10="urn:schemas-microsoft-com:office:word" xmlns:w="http://schemas.openxmlformats.org/wordprocessingml/2006/main" xmlns:w14="http://schemas.microsoft.com/office/word/2010/wordml" xmlns:w15="http://schemas.microsoft.com/office/word/2012/wordml" xmlns:w16se="http://schemas.microsoft.com/office/word/2015/wordml/symex" xmlns:wpg="http://schemas.microsoft.com/office/word/2010/wordprocessingGroup" xmlns:wpi="http://schemas.microsoft.com/office/word/2010/wordprocessingInk" xmlns:wne="http://schemas.microsoft.com/office/word/2006/wordml" xmlns:wps="http://schemas.microsoft.com/office/word/2010/wordprocessingShape" mc:Ignorable="w14 w15 w16se wp14">
   <w:p>
     <w:pPr>
       <w:pStyle w:val="Piedepgina"/>
@@ -3616,7 +3736,7 @@
             </wp:anchor>
           </w:drawing>
         </mc:Choice>
-        <mc:Fallback xmlns:cx1="http://schemas.microsoft.com/office/drawing/2015/9/8/chartex" xmlns:cx2="http://schemas.microsoft.com/office/drawing/2015/10/21/chartex" xmlns:cx3="http://schemas.microsoft.com/office/drawing/2016/5/9/chartex" xmlns:cx4="http://schemas.microsoft.com/office/drawing/2016/5/10/chartex" xmlns:cx5="http://schemas.microsoft.com/office/drawing/2016/5/11/chartex" xmlns:cx6="http://schemas.microsoft.com/office/drawing/2016/5/12/chartex" xmlns:cx7="http://schemas.microsoft.com/office/drawing/2016/5/13/chartex" xmlns:cx8="http://schemas.microsoft.com/office/drawing/2016/5/14/chartex" xmlns:aink="http://schemas.microsoft.com/office/drawing/2016/ink" xmlns:am3d="http://schemas.microsoft.com/office/drawing/2017/model3d" xmlns:oel="http://schemas.microsoft.com/office/2019/extlst" xmlns:w16cex="http://schemas.microsoft.com/office/word/2018/wordml/cex" xmlns:w16cid="http://schemas.microsoft.com/office/word/2016/wordml/cid" xmlns:w16="http://schemas.microsoft.com/office/word/2018/wordml" xmlns:w16du="http://schemas.microsoft.com/office/word/2023/wordml/word16du" xmlns:w16sdtdh="http://schemas.microsoft.com/office/word/2020/wordml/sdtdatahash">
+        <mc:Fallback xmlns:cx2="http://schemas.microsoft.com/office/drawing/2015/10/21/chartex" xmlns:cx3="http://schemas.microsoft.com/office/drawing/2016/5/9/chartex" xmlns:cx4="http://schemas.microsoft.com/office/drawing/2016/5/10/chartex" xmlns:cx5="http://schemas.microsoft.com/office/drawing/2016/5/11/chartex" xmlns:cx6="http://schemas.microsoft.com/office/drawing/2016/5/12/chartex" xmlns:cx7="http://schemas.microsoft.com/office/drawing/2016/5/13/chartex" xmlns:cx8="http://schemas.microsoft.com/office/drawing/2016/5/14/chartex" xmlns:aink="http://schemas.microsoft.com/office/drawing/2016/ink" xmlns:am3d="http://schemas.microsoft.com/office/drawing/2017/model3d" xmlns:oel="http://schemas.microsoft.com/office/2019/extlst" xmlns:w16cex="http://schemas.microsoft.com/office/word/2018/wordml/cex" xmlns:w16cid="http://schemas.microsoft.com/office/word/2016/wordml/cid" xmlns:w16="http://schemas.microsoft.com/office/word/2018/wordml" xmlns:w16du="http://schemas.microsoft.com/office/word/2023/wordml/word16du" xmlns:w16sdtdh="http://schemas.microsoft.com/office/word/2020/wordml/sdtdatahash">
           <w:pict>
             <v:rect id="shape_0" ID="Rectángulo 452" path="m0,0l-2147483645,0l-2147483645,-2147483646l0,-2147483646xe" stroked="t" o:allowincell="f" style="position:absolute;margin-left:9.2pt;margin-top:13.7pt;width:593.55pt;height:764.55pt;mso-wrap-style:none;v-text-anchor:middle;mso-position-horizontal:center;mso-position-horizontal-relative:page;mso-position-vertical:center;mso-position-vertical-relative:page" wp14:anchorId="1392ED32">
               <v:fill o:detectmouseclick="t" on="false"/>
@@ -3644,14 +3764,23 @@
         <w:sz w:val="18"/>
         <w:lang w:val="es-ES"/>
       </w:rPr>
-      <w:t xml:space="preserve">Notas: a) La información de este documento implica conocer y aceptar la normatividad vigente, así como el compromiso de uso ético y racional de los servicios asignados. B) En caso de impresiones en hojas separadas, todas deben venir rubrica </w:t>
+      <w:t xml:space="preserve">Notas: a) La información de este documento implica conocer y aceptar la normatividad vigente, así como el compromiso de uso ético y racional de los servicios asignados. B) En caso de impresiones en hojas separadas, </w:t>
+    </w:r>
+    <w:r>
+      <w:rPr>
+        <w:rFonts w:asciiTheme="minorHAnsi" w:eastAsiaTheme="majorEastAsia" w:hAnsiTheme="minorHAnsi" w:cstheme="minorHAnsi"/>
+        <w:color w:val="4F81BD" w:themeColor="accent1"/>
+        <w:sz w:val="18"/>
+        <w:lang w:val="es-ES"/>
+      </w:rPr>
+      <w:t>en todas deben venir rúbrica.</w:t>
     </w:r>
   </w:p>
 </w:ftr>
 </file>
 
 <file path=word/footer2.xml><?xml version="1.0" encoding="utf-8"?>
-<w:ftr xmlns:wpc="http://schemas.microsoft.com/office/word/2010/wordprocessingCanvas" xmlns:cx="http://schemas.microsoft.com/office/drawing/2014/chartex" xmlns:mc="http://schemas.openxmlformats.org/markup-compatibility/2006" xmlns:o="urn:schemas-microsoft-com:office:office" xmlns:r="http://schemas.openxmlformats.org/officeDocument/2006/relationships" xmlns:m="http://schemas.openxmlformats.org/officeDocument/2006/math" xmlns:v="urn:schemas-microsoft-com:vml" xmlns:wp14="http://schemas.microsoft.com/office/word/2010/wordprocessingDrawing" xmlns:wp="http://schemas.openxmlformats.org/drawingml/2006/wordprocessingDrawing" xmlns:w10="urn:schemas-microsoft-com:office:word" xmlns:w="http://schemas.openxmlformats.org/wordprocessingml/2006/main" xmlns:w14="http://schemas.microsoft.com/office/word/2010/wordml" xmlns:w15="http://schemas.microsoft.com/office/word/2012/wordml" xmlns:w16se="http://schemas.microsoft.com/office/word/2015/wordml/symex" xmlns:wpg="http://schemas.microsoft.com/office/word/2010/wordprocessingGroup" xmlns:wpi="http://schemas.microsoft.com/office/word/2010/wordprocessingInk" xmlns:wne="http://schemas.microsoft.com/office/word/2006/wordml" xmlns:wps="http://schemas.microsoft.com/office/word/2010/wordprocessingShape" mc:Ignorable="w14 w15 w16se wp14">
+<w:ftr xmlns:wpc="http://schemas.microsoft.com/office/word/2010/wordprocessingCanvas" xmlns:cx="http://schemas.microsoft.com/office/drawing/2014/chartex" xmlns:cx1="http://schemas.microsoft.com/office/drawing/2015/9/8/chartex" xmlns:mc="http://schemas.openxmlformats.org/markup-compatibility/2006" xmlns:o="urn:schemas-microsoft-com:office:office" xmlns:r="http://schemas.openxmlformats.org/officeDocument/2006/relationships" xmlns:m="http://schemas.openxmlformats.org/officeDocument/2006/math" xmlns:v="urn:schemas-microsoft-com:vml" xmlns:wp14="http://schemas.microsoft.com/office/word/2010/wordprocessingDrawing" xmlns:wp="http://schemas.openxmlformats.org/drawingml/2006/wordprocessingDrawing" xmlns:w10="urn:schemas-microsoft-com:office:word" xmlns:w="http://schemas.openxmlformats.org/wordprocessingml/2006/main" xmlns:w14="http://schemas.microsoft.com/office/word/2010/wordml" xmlns:w15="http://schemas.microsoft.com/office/word/2012/wordml" xmlns:w16se="http://schemas.microsoft.com/office/word/2015/wordml/symex" xmlns:wpg="http://schemas.microsoft.com/office/word/2010/wordprocessingGroup" xmlns:wpi="http://schemas.microsoft.com/office/word/2010/wordprocessingInk" xmlns:wne="http://schemas.microsoft.com/office/word/2006/wordml" xmlns:wps="http://schemas.microsoft.com/office/word/2010/wordprocessingShape" mc:Ignorable="w14 w15 w16se wp14">
   <w:p>
     <w:pPr>
       <w:pStyle w:val="Piedepgina"/>
@@ -3728,7 +3857,7 @@
             </wp:anchor>
           </w:drawing>
         </mc:Choice>
-        <mc:Fallback xmlns:cx1="http://schemas.microsoft.com/office/drawing/2015/9/8/chartex" xmlns:cx2="http://schemas.microsoft.com/office/drawing/2015/10/21/chartex" xmlns:cx3="http://schemas.microsoft.com/office/drawing/2016/5/9/chartex" xmlns:cx4="http://schemas.microsoft.com/office/drawing/2016/5/10/chartex" xmlns:cx5="http://schemas.microsoft.com/office/drawing/2016/5/11/chartex" xmlns:cx6="http://schemas.microsoft.com/office/drawing/2016/5/12/chartex" xmlns:cx7="http://schemas.microsoft.com/office/drawing/2016/5/13/chartex" xmlns:cx8="http://schemas.microsoft.com/office/drawing/2016/5/14/chartex" xmlns:aink="http://schemas.microsoft.com/office/drawing/2016/ink" xmlns:am3d="http://schemas.microsoft.com/office/drawing/2017/model3d" xmlns:oel="http://schemas.microsoft.com/office/2019/extlst" xmlns:w16cex="http://schemas.microsoft.com/office/word/2018/wordml/cex" xmlns:w16cid="http://schemas.microsoft.com/office/word/2016/wordml/cid" xmlns:w16="http://schemas.microsoft.com/office/word/2018/wordml" xmlns:w16du="http://schemas.microsoft.com/office/word/2023/wordml/word16du" xmlns:w16sdtdh="http://schemas.microsoft.com/office/word/2020/wordml/sdtdatahash">
+        <mc:Fallback xmlns:cx2="http://schemas.microsoft.com/office/drawing/2015/10/21/chartex" xmlns:cx3="http://schemas.microsoft.com/office/drawing/2016/5/9/chartex" xmlns:cx4="http://schemas.microsoft.com/office/drawing/2016/5/10/chartex" xmlns:cx5="http://schemas.microsoft.com/office/drawing/2016/5/11/chartex" xmlns:cx6="http://schemas.microsoft.com/office/drawing/2016/5/12/chartex" xmlns:cx7="http://schemas.microsoft.com/office/drawing/2016/5/13/chartex" xmlns:cx8="http://schemas.microsoft.com/office/drawing/2016/5/14/chartex" xmlns:aink="http://schemas.microsoft.com/office/drawing/2016/ink" xmlns:am3d="http://schemas.microsoft.com/office/drawing/2017/model3d" xmlns:oel="http://schemas.microsoft.com/office/2019/extlst" xmlns:w16cex="http://schemas.microsoft.com/office/word/2018/wordml/cex" xmlns:w16cid="http://schemas.microsoft.com/office/word/2016/wordml/cid" xmlns:w16="http://schemas.microsoft.com/office/word/2018/wordml" xmlns:w16du="http://schemas.microsoft.com/office/word/2023/wordml/word16du" xmlns:w16sdtdh="http://schemas.microsoft.com/office/word/2020/wordml/sdtdatahash">
           <w:pict>
             <v:rect id="shape_0" ID="Rectángulo 3" path="m0,0l-2147483645,0l-2147483645,-2147483646l0,-2147483646xe" stroked="t" o:allowincell="f" style="position:absolute;margin-left:9.2pt;margin-top:13.7pt;width:593.55pt;height:764.55pt;mso-wrap-style:none;v-text-anchor:middle;mso-position-horizontal:center;mso-position-horizontal-relative:page;mso-position-vertical:center;mso-position-vertical-relative:page" wp14:anchorId="7A212101">
               <v:fill o:detectmouseclick="t" on="false"/>
@@ -3788,7 +3917,7 @@
 </file>
 
 <file path=word/footnotes.xml><?xml version="1.0" encoding="utf-8"?>
-<w:footnotes xmlns:wpc="http://schemas.microsoft.com/office/word/2010/wordprocessingCanvas" xmlns:cx="http://schemas.microsoft.com/office/drawing/2014/chartex" xmlns:mc="http://schemas.openxmlformats.org/markup-compatibility/2006" xmlns:o="urn:schemas-microsoft-com:office:office" xmlns:r="http://schemas.openxmlformats.org/officeDocument/2006/relationships" xmlns:m="http://schemas.openxmlformats.org/officeDocument/2006/math" xmlns:v="urn:schemas-microsoft-com:vml" xmlns:wp14="http://schemas.microsoft.com/office/word/2010/wordprocessingDrawing" xmlns:wp="http://schemas.openxmlformats.org/drawingml/2006/wordprocessingDrawing" xmlns:w10="urn:schemas-microsoft-com:office:word" xmlns:w="http://schemas.openxmlformats.org/wordprocessingml/2006/main" xmlns:w14="http://schemas.microsoft.com/office/word/2010/wordml" xmlns:w15="http://schemas.microsoft.com/office/word/2012/wordml" xmlns:w16se="http://schemas.microsoft.com/office/word/2015/wordml/symex" xmlns:wpg="http://schemas.microsoft.com/office/word/2010/wordprocessingGroup" xmlns:wpi="http://schemas.microsoft.com/office/word/2010/wordprocessingInk" xmlns:wne="http://schemas.microsoft.com/office/word/2006/wordml" xmlns:wps="http://schemas.microsoft.com/office/word/2010/wordprocessingShape" mc:Ignorable="w14 w15 w16se wp14">
+<w:footnotes xmlns:wpc="http://schemas.microsoft.com/office/word/2010/wordprocessingCanvas" xmlns:cx="http://schemas.microsoft.com/office/drawing/2014/chartex" xmlns:cx1="http://schemas.microsoft.com/office/drawing/2015/9/8/chartex" xmlns:mc="http://schemas.openxmlformats.org/markup-compatibility/2006" xmlns:o="urn:schemas-microsoft-com:office:office" xmlns:r="http://schemas.openxmlformats.org/officeDocument/2006/relationships" xmlns:m="http://schemas.openxmlformats.org/officeDocument/2006/math" xmlns:v="urn:schemas-microsoft-com:vml" xmlns:wp14="http://schemas.microsoft.com/office/word/2010/wordprocessingDrawing" xmlns:wp="http://schemas.openxmlformats.org/drawingml/2006/wordprocessingDrawing" xmlns:w10="urn:schemas-microsoft-com:office:word" xmlns:w="http://schemas.openxmlformats.org/wordprocessingml/2006/main" xmlns:w14="http://schemas.microsoft.com/office/word/2010/wordml" xmlns:w15="http://schemas.microsoft.com/office/word/2012/wordml" xmlns:w16se="http://schemas.microsoft.com/office/word/2015/wordml/symex" xmlns:wpg="http://schemas.microsoft.com/office/word/2010/wordprocessingGroup" xmlns:wpi="http://schemas.microsoft.com/office/word/2010/wordprocessingInk" xmlns:wne="http://schemas.microsoft.com/office/word/2006/wordml" xmlns:wps="http://schemas.microsoft.com/office/word/2010/wordprocessingShape" mc:Ignorable="w14 w15 w16se wp14">
   <w:footnote w:type="separator" w:id="-1">
     <w:p>
       <w:r>
@@ -3807,7 +3936,7 @@
 </file>
 
 <file path=word/header1.xml><?xml version="1.0" encoding="utf-8"?>
-<w:hdr xmlns:wpc="http://schemas.microsoft.com/office/word/2010/wordprocessingCanvas" xmlns:cx="http://schemas.microsoft.com/office/drawing/2014/chartex" xmlns:mc="http://schemas.openxmlformats.org/markup-compatibility/2006" xmlns:o="urn:schemas-microsoft-com:office:office" xmlns:r="http://schemas.openxmlformats.org/officeDocument/2006/relationships" xmlns:m="http://schemas.openxmlformats.org/officeDocument/2006/math" xmlns:v="urn:schemas-microsoft-com:vml" xmlns:wp14="http://schemas.microsoft.com/office/word/2010/wordprocessingDrawing" xmlns:wp="http://schemas.openxmlformats.org/drawingml/2006/wordprocessingDrawing" xmlns:w10="urn:schemas-microsoft-com:office:word" xmlns:w="http://schemas.openxmlformats.org/wordprocessingml/2006/main" xmlns:w14="http://schemas.microsoft.com/office/word/2010/wordml" xmlns:w15="http://schemas.microsoft.com/office/word/2012/wordml" xmlns:w16se="http://schemas.microsoft.com/office/word/2015/wordml/symex" xmlns:wpg="http://schemas.microsoft.com/office/word/2010/wordprocessingGroup" xmlns:wpi="http://schemas.microsoft.com/office/word/2010/wordprocessingInk" xmlns:wne="http://schemas.microsoft.com/office/word/2006/wordml" xmlns:wps="http://schemas.microsoft.com/office/word/2010/wordprocessingShape" mc:Ignorable="w14 w15 w16se wp14">
+<w:hdr xmlns:wpc="http://schemas.microsoft.com/office/word/2010/wordprocessingCanvas" xmlns:cx="http://schemas.microsoft.com/office/drawing/2014/chartex" xmlns:cx1="http://schemas.microsoft.com/office/drawing/2015/9/8/chartex" xmlns:mc="http://schemas.openxmlformats.org/markup-compatibility/2006" xmlns:o="urn:schemas-microsoft-com:office:office" xmlns:r="http://schemas.openxmlformats.org/officeDocument/2006/relationships" xmlns:m="http://schemas.openxmlformats.org/officeDocument/2006/math" xmlns:v="urn:schemas-microsoft-com:vml" xmlns:wp14="http://schemas.microsoft.com/office/word/2010/wordprocessingDrawing" xmlns:wp="http://schemas.openxmlformats.org/drawingml/2006/wordprocessingDrawing" xmlns:w10="urn:schemas-microsoft-com:office:word" xmlns:w="http://schemas.openxmlformats.org/wordprocessingml/2006/main" xmlns:w14="http://schemas.microsoft.com/office/word/2010/wordml" xmlns:w15="http://schemas.microsoft.com/office/word/2012/wordml" xmlns:w16se="http://schemas.microsoft.com/office/word/2015/wordml/symex" xmlns:wpg="http://schemas.microsoft.com/office/word/2010/wordprocessingGroup" xmlns:wpi="http://schemas.microsoft.com/office/word/2010/wordprocessingInk" xmlns:wne="http://schemas.microsoft.com/office/word/2006/wordml" xmlns:wps="http://schemas.microsoft.com/office/word/2010/wordprocessingShape" mc:Ignorable="w14 w15 w16se wp14">
   <w:tbl>
     <w:tblPr>
       <w:tblStyle w:val="Tablaconcuadrcula1"/>
@@ -4039,7 +4168,7 @@
               <w:sz w:val="18"/>
               <w:lang w:val="es-MX" w:eastAsia="en-US"/>
             </w:rPr>
-            <w:t>3</w:t>
+            <w:t>4</w:t>
           </w:r>
           <w:r>
             <w:rPr>
@@ -4088,7 +4217,7 @@
               <w:sz w:val="18"/>
               <w:lang w:val="es-MX" w:eastAsia="en-US"/>
             </w:rPr>
-            <w:t>3</w:t>
+            <w:t>4</w:t>
           </w:r>
           <w:r>
             <w:rPr>
@@ -4357,7 +4486,7 @@
 </file>
 
 <file path=word/header2.xml><?xml version="1.0" encoding="utf-8"?>
-<w:hdr xmlns:wpc="http://schemas.microsoft.com/office/word/2010/wordprocessingCanvas" xmlns:cx="http://schemas.microsoft.com/office/drawing/2014/chartex" xmlns:mc="http://schemas.openxmlformats.org/markup-compatibility/2006" xmlns:o="urn:schemas-microsoft-com:office:office" xmlns:r="http://schemas.openxmlformats.org/officeDocument/2006/relationships" xmlns:m="http://schemas.openxmlformats.org/officeDocument/2006/math" xmlns:v="urn:schemas-microsoft-com:vml" xmlns:wp14="http://schemas.microsoft.com/office/word/2010/wordprocessingDrawing" xmlns:wp="http://schemas.openxmlformats.org/drawingml/2006/wordprocessingDrawing" xmlns:w10="urn:schemas-microsoft-com:office:word" xmlns:w="http://schemas.openxmlformats.org/wordprocessingml/2006/main" xmlns:w14="http://schemas.microsoft.com/office/word/2010/wordml" xmlns:w15="http://schemas.microsoft.com/office/word/2012/wordml" xmlns:w16se="http://schemas.microsoft.com/office/word/2015/wordml/symex" xmlns:wpg="http://schemas.microsoft.com/office/word/2010/wordprocessingGroup" xmlns:wpi="http://schemas.microsoft.com/office/word/2010/wordprocessingInk" xmlns:wne="http://schemas.microsoft.com/office/word/2006/wordml" xmlns:wps="http://schemas.microsoft.com/office/word/2010/wordprocessingShape" mc:Ignorable="w14 w15 w16se wp14">
+<w:hdr xmlns:wpc="http://schemas.microsoft.com/office/word/2010/wordprocessingCanvas" xmlns:cx="http://schemas.microsoft.com/office/drawing/2014/chartex" xmlns:cx1="http://schemas.microsoft.com/office/drawing/2015/9/8/chartex" xmlns:mc="http://schemas.openxmlformats.org/markup-compatibility/2006" xmlns:o="urn:schemas-microsoft-com:office:office" xmlns:r="http://schemas.openxmlformats.org/officeDocument/2006/relationships" xmlns:m="http://schemas.openxmlformats.org/officeDocument/2006/math" xmlns:v="urn:schemas-microsoft-com:vml" xmlns:wp14="http://schemas.microsoft.com/office/word/2010/wordprocessingDrawing" xmlns:wp="http://schemas.openxmlformats.org/drawingml/2006/wordprocessingDrawing" xmlns:w10="urn:schemas-microsoft-com:office:word" xmlns:w="http://schemas.openxmlformats.org/wordprocessingml/2006/main" xmlns:w14="http://schemas.microsoft.com/office/word/2010/wordml" xmlns:w15="http://schemas.microsoft.com/office/word/2012/wordml" xmlns:w16se="http://schemas.microsoft.com/office/word/2015/wordml/symex" xmlns:wpg="http://schemas.microsoft.com/office/word/2010/wordprocessingGroup" xmlns:wpi="http://schemas.microsoft.com/office/word/2010/wordprocessingInk" xmlns:wne="http://schemas.microsoft.com/office/word/2006/wordml" xmlns:wps="http://schemas.microsoft.com/office/word/2010/wordprocessingShape" mc:Ignorable="w14 w15 w16se wp14">
   <w:tbl>
     <w:tblPr>
       <w:tblStyle w:val="Tablaconcuadrcula1"/>
@@ -4845,7 +4974,7 @@
 </file>
 
 <file path=word/numbering.xml><?xml version="1.0" encoding="utf-8"?>
-<w:numbering xmlns:wpc="http://schemas.microsoft.com/office/word/2010/wordprocessingCanvas" xmlns:cx="http://schemas.microsoft.com/office/drawing/2014/chartex" xmlns:mc="http://schemas.openxmlformats.org/markup-compatibility/2006" xmlns:o="urn:schemas-microsoft-com:office:office" xmlns:r="http://schemas.openxmlformats.org/officeDocument/2006/relationships" xmlns:m="http://schemas.openxmlformats.org/officeDocument/2006/math" xmlns:v="urn:schemas-microsoft-com:vml" xmlns:wp14="http://schemas.microsoft.com/office/word/2010/wordprocessingDrawing" xmlns:wp="http://schemas.openxmlformats.org/drawingml/2006/wordprocessingDrawing" xmlns:w10="urn:schemas-microsoft-com:office:word" xmlns:w="http://schemas.openxmlformats.org/wordprocessingml/2006/main" xmlns:w14="http://schemas.microsoft.com/office/word/2010/wordml" xmlns:w15="http://schemas.microsoft.com/office/word/2012/wordml" xmlns:w16se="http://schemas.microsoft.com/office/word/2015/wordml/symex" xmlns:wpg="http://schemas.microsoft.com/office/word/2010/wordprocessingGroup" xmlns:wpi="http://schemas.microsoft.com/office/word/2010/wordprocessingInk" xmlns:wne="http://schemas.microsoft.com/office/word/2006/wordml" xmlns:wps="http://schemas.microsoft.com/office/word/2010/wordprocessingShape" mc:Ignorable="w14 w15 w16se wp14">
+<w:numbering xmlns:wpc="http://schemas.microsoft.com/office/word/2010/wordprocessingCanvas" xmlns:cx="http://schemas.microsoft.com/office/drawing/2014/chartex" xmlns:cx1="http://schemas.microsoft.com/office/drawing/2015/9/8/chartex" xmlns:mc="http://schemas.openxmlformats.org/markup-compatibility/2006" xmlns:o="urn:schemas-microsoft-com:office:office" xmlns:r="http://schemas.openxmlformats.org/officeDocument/2006/relationships" xmlns:m="http://schemas.openxmlformats.org/officeDocument/2006/math" xmlns:v="urn:schemas-microsoft-com:vml" xmlns:wp14="http://schemas.microsoft.com/office/word/2010/wordprocessingDrawing" xmlns:wp="http://schemas.openxmlformats.org/drawingml/2006/wordprocessingDrawing" xmlns:w10="urn:schemas-microsoft-com:office:word" xmlns:w="http://schemas.openxmlformats.org/wordprocessingml/2006/main" xmlns:w14="http://schemas.microsoft.com/office/word/2010/wordml" xmlns:w15="http://schemas.microsoft.com/office/word/2012/wordml" xmlns:w16se="http://schemas.microsoft.com/office/word/2015/wordml/symex" xmlns:wpg="http://schemas.microsoft.com/office/word/2010/wordprocessingGroup" xmlns:wpi="http://schemas.microsoft.com/office/word/2010/wordprocessingInk" xmlns:wne="http://schemas.microsoft.com/office/word/2006/wordml" xmlns:wps="http://schemas.microsoft.com/office/word/2010/wordprocessingShape" mc:Ignorable="w14 w15 w16se wp14">
   <w:abstractNum w:abstractNumId="0" w15:restartNumberingAfterBreak="0">
     <w:nsid w:val="0B9D4749"/>
     <w:multiLevelType w:val="hybridMultilevel"/>
@@ -7246,7 +7375,7 @@
 </file>
 
 <file path=customXml/itemProps1.xml><?xml version="1.0" encoding="utf-8"?>
-<ds:datastoreItem xmlns:ds="http://schemas.openxmlformats.org/officeDocument/2006/customXml" ds:itemID="{C0FC403A-E18A-444C-BA4F-FAA4554C0204}">
+<ds:datastoreItem xmlns:ds="http://schemas.openxmlformats.org/officeDocument/2006/customXml" ds:itemID="{F854CD06-CEE0-4E92-A161-759AC2CF6941}">
   <ds:schemaRefs>
     <ds:schemaRef ds:uri="http://schemas.openxmlformats.org/officeDocument/2006/bibliography"/>
   </ds:schemaRefs>

</xml_diff>